<commit_message>
Update documento finale, +pdf
</commit_message>
<xml_diff>
--- a/Documento finale.docx
+++ b/Documento finale.docx
@@ -185,7 +185,7 @@
                               <a:blip r:embed="rId8" cstate="print">
                                 <a:extLst>
                                   <a:ext uri="{28A0092B-C50C-407E-A947-70E740481C1C}">
-                                    <a14:useLocalDpi xmlns="" xmlns:wpc="http://schemas.microsoft.com/office/word/2010/wordprocessingCanvas" xmlns:mc="http://schemas.openxmlformats.org/markup-compatibility/2006" xmlns:o="urn:schemas-microsoft-com:office:office" xmlns:v="urn:schemas-microsoft-com:vml" xmlns:wp14="http://schemas.microsoft.com/office/word/2010/wordprocessingDrawing" xmlns:w10="urn:schemas-microsoft-com:office:word" xmlns:w="http://schemas.openxmlformats.org/wordprocessingml/2006/main" xmlns:w14="http://schemas.microsoft.com/office/word/2010/wordml" xmlns:wpg="http://schemas.microsoft.com/office/word/2010/wordprocessingGroup" xmlns:wpi="http://schemas.microsoft.com/office/word/2010/wordprocessingInk" xmlns:wps="http://schemas.microsoft.com/office/word/2010/wordprocessingShape" xmlns:a14="http://schemas.microsoft.com/office/drawing/2010/main" val="0"/>
+                                    <a14:useLocalDpi xmlns:a14="http://schemas.microsoft.com/office/drawing/2010/main" xmlns:wps="http://schemas.microsoft.com/office/word/2010/wordprocessingShape" xmlns:wpi="http://schemas.microsoft.com/office/word/2010/wordprocessingInk" xmlns:wpg="http://schemas.microsoft.com/office/word/2010/wordprocessingGroup" xmlns:w14="http://schemas.microsoft.com/office/word/2010/wordml" xmlns:w="http://schemas.openxmlformats.org/wordprocessingml/2006/main" xmlns:w10="urn:schemas-microsoft-com:office:word" xmlns:wp14="http://schemas.microsoft.com/office/word/2010/wordprocessingDrawing" xmlns:v="urn:schemas-microsoft-com:vml" xmlns:o="urn:schemas-microsoft-com:office:office" xmlns:mc="http://schemas.openxmlformats.org/markup-compatibility/2006" xmlns:wpc="http://schemas.microsoft.com/office/word/2010/wordprocessingCanvas" xmlns="" val="0"/>
                                   </a:ext>
                                 </a:extLst>
                               </a:blip>
@@ -1097,21 +1097,7 @@
                 <w:rStyle w:val="Collegamentoipertestuale"/>
                 <w:noProof/>
               </w:rPr>
-              <w:t>Elementi mantenu</w:t>
-            </w:r>
-            <w:r>
-              <w:rPr>
-                <w:rStyle w:val="Collegamentoipertestuale"/>
-                <w:noProof/>
-              </w:rPr>
-              <w:t>t</w:t>
-            </w:r>
-            <w:r>
-              <w:rPr>
-                <w:rStyle w:val="Collegamentoipertestuale"/>
-                <w:noProof/>
-              </w:rPr>
-              <w:t>i immutati</w:t>
+              <w:t>Elementi mantenuti immutati</w:t>
             </w:r>
             <w:r>
               <w:rPr>
@@ -2897,7 +2883,10 @@
       </w:r>
       <w:r>
         <w:lastRenderedPageBreak/>
-        <w:t>in grado di visualizzare informazioni e pubblicazioni reciproche. Naturalmente, è anche possibile rifiutare richieste di “amicizia” nel caso in cui non si vogliano condividere le proprie informazioni con l’utente richiedente.</w:t>
+        <w:t>in grado di visualizzare informazioni e pubblicazioni reciproche. Naturalmente, è anche possibile rifiutare richieste di “amicizia” nel caso in cui non si vogliano condividere le proprie inform</w:t>
+      </w:r>
+      <w:r>
+        <w:t>azioni con l’utente richiedente; in questo caso non sarà più possibile stringere amicizia con quel determinato utente.</w:t>
       </w:r>
     </w:p>
     <w:p>
@@ -3899,7 +3888,7 @@
         </w:numPr>
       </w:pPr>
       <w:r>
-        <w:t>Descrizione progetto</w:t>
+        <w:t>Requisiti</w:t>
       </w:r>
     </w:p>
     <w:p>
@@ -3911,7 +3900,7 @@
         </w:numPr>
       </w:pPr>
       <w:r>
-        <w:t>Requisiti</w:t>
+        <w:t>Casi d’uso</w:t>
       </w:r>
     </w:p>
     <w:p>
@@ -3923,7 +3912,15 @@
         </w:numPr>
       </w:pPr>
       <w:r>
-        <w:t>Casi d’uso</w:t>
+        <w:t>Schermate di interazione</w:t>
+      </w:r>
+    </w:p>
+    <w:p>
+      <w:pPr>
+        <w:pStyle w:val="Titolo3"/>
+      </w:pPr>
+      <w:r>
+        <w:t>Elementi modificati</w:t>
       </w:r>
     </w:p>
     <w:p>
@@ -3931,19 +3928,20 @@
         <w:pStyle w:val="Paragrafoelenco"/>
         <w:numPr>
           <w:ilvl w:val="0"/>
-          <w:numId w:val="27"/>
+          <w:numId w:val="28"/>
         </w:numPr>
-      </w:pPr>
-      <w:r>
-        <w:t>Schermate di interazione</w:t>
-      </w:r>
-    </w:p>
-    <w:p>
-      <w:pPr>
-        <w:pStyle w:val="Titolo3"/>
-      </w:pPr>
-      <w:r>
-        <w:t>Elementi modificati</w:t>
+        <w:rPr>
+          <w:i/>
+        </w:rPr>
+      </w:pPr>
+      <w:r>
+        <w:t xml:space="preserve">Descrizione </w:t>
+      </w:r>
+      <w:r>
+        <w:sym w:font="Wingdings" w:char="F0E0"/>
+      </w:r>
+      <w:r>
+        <w:t xml:space="preserve"> aggiunta nota sul fatto che se una richiesta di amicizia viene rifiutata non sarà più possibile stringere amicizia con quel determinato utente</w:t>
       </w:r>
     </w:p>
     <w:p>
@@ -19966,37 +19964,28 @@
                 <w:lang w:val="en-US"/>
               </w:rPr>
             </w:pPr>
-            <w:proofErr w:type="spellStart"/>
             <w:r>
               <w:rPr>
                 <w:b/>
                 <w:lang w:val="en-US"/>
               </w:rPr>
-              <w:t>map</w:t>
-            </w:r>
-            <w:proofErr w:type="spellEnd"/>
+              <w:t>map&lt;</w:t>
+            </w:r>
+            <w:proofErr w:type="spellStart"/>
             <w:r>
               <w:rPr>
                 <w:b/>
                 <w:lang w:val="en-US"/>
               </w:rPr>
-              <w:t>&lt;</w:t>
-            </w:r>
-            <w:proofErr w:type="spellStart"/>
+              <w:t>string,Utente</w:t>
+            </w:r>
+            <w:proofErr w:type="spellEnd"/>
             <w:r>
               <w:rPr>
                 <w:b/>
                 <w:lang w:val="en-US"/>
               </w:rPr>
-              <w:t>string</w:t>
-            </w:r>
-            <w:proofErr w:type="spellEnd"/>
-            <w:r>
-              <w:rPr>
-                <w:b/>
-                <w:lang w:val="en-US"/>
-              </w:rPr>
-              <w:t xml:space="preserve">,Utente&gt; </w:t>
+              <w:t xml:space="preserve">&gt; </w:t>
             </w:r>
             <w:proofErr w:type="spellStart"/>
             <w:r>
@@ -35322,7 +35311,7 @@
             <w:rPr>
               <w:noProof/>
             </w:rPr>
-            <w:t>11</w:t>
+            <w:t>15</w:t>
           </w:r>
         </w:fldSimple>
         <w:r>
@@ -39959,7 +39948,7 @@
   <a:extraClrSchemeLst/>
   <a:extLst>
     <a:ext uri="{05A4C25C-085E-4340-85A3-A5531E510DB2}">
-      <thm15:themeFamily xmlns="" xmlns:thm15="http://schemas.microsoft.com/office/thememl/2012/main" name="Office Theme" id="{62F939B6-93AF-4DB8-9C6B-D6C7DFDC589F}" vid="{4A3C46E8-61CC-4603-A589-7422A47A8E4A}"/>
+      <thm15:themeFamily xmlns:thm15="http://schemas.microsoft.com/office/thememl/2012/main" xmlns="" name="Office Theme" id="{62F939B6-93AF-4DB8-9C6B-D6C7DFDC589F}" vid="{4A3C46E8-61CC-4603-A589-7422A47A8E4A}"/>
     </a:ext>
   </a:extLst>
 </a:theme>
@@ -39970,7 +39959,7 @@
 </file>
 
 <file path=customXml/itemProps1.xml><?xml version="1.0" encoding="utf-8"?>
-<ds:datastoreItem xmlns:ds="http://schemas.openxmlformats.org/officeDocument/2006/customXml" ds:itemID="{67E20A8A-490C-49F7-A979-7602A23BAC27}">
+<ds:datastoreItem xmlns:ds="http://schemas.openxmlformats.org/officeDocument/2006/customXml" ds:itemID="{45376F42-7BBD-450C-A94D-9F85B0AD4FF8}">
   <ds:schemaRefs>
     <ds:schemaRef ds:uri="http://schemas.openxmlformats.org/officeDocument/2006/bibliography"/>
   </ds:schemaRefs>

</xml_diff>

<commit_message>
Aggiorno UML e documento
</commit_message>
<xml_diff>
--- a/Documento finale.docx
+++ b/Documento finale.docx
@@ -185,7 +185,7 @@
                               <a:blip r:embed="rId8" cstate="print">
                                 <a:extLst>
                                   <a:ext uri="{28A0092B-C50C-407E-A947-70E740481C1C}">
-                                    <a14:useLocalDpi xmlns:a14="http://schemas.microsoft.com/office/drawing/2010/main" xmlns:wps="http://schemas.microsoft.com/office/word/2010/wordprocessingShape" xmlns:wpi="http://schemas.microsoft.com/office/word/2010/wordprocessingInk" xmlns:wpg="http://schemas.microsoft.com/office/word/2010/wordprocessingGroup" xmlns:w14="http://schemas.microsoft.com/office/word/2010/wordml" xmlns:w="http://schemas.openxmlformats.org/wordprocessingml/2006/main" xmlns:w10="urn:schemas-microsoft-com:office:word" xmlns:wp14="http://schemas.microsoft.com/office/word/2010/wordprocessingDrawing" xmlns:v="urn:schemas-microsoft-com:vml" xmlns:o="urn:schemas-microsoft-com:office:office" xmlns:mc="http://schemas.openxmlformats.org/markup-compatibility/2006" xmlns:wpc="http://schemas.microsoft.com/office/word/2010/wordprocessingCanvas" xmlns="" val="0"/>
+                                    <a14:useLocalDpi xmlns="" xmlns:wpc="http://schemas.microsoft.com/office/word/2010/wordprocessingCanvas" xmlns:mc="http://schemas.openxmlformats.org/markup-compatibility/2006" xmlns:o="urn:schemas-microsoft-com:office:office" xmlns:v="urn:schemas-microsoft-com:vml" xmlns:wp14="http://schemas.microsoft.com/office/word/2010/wordprocessingDrawing" xmlns:w10="urn:schemas-microsoft-com:office:word" xmlns:w="http://schemas.openxmlformats.org/wordprocessingml/2006/main" xmlns:w14="http://schemas.microsoft.com/office/word/2010/wordml" xmlns:wpg="http://schemas.microsoft.com/office/word/2010/wordprocessingGroup" xmlns:wpi="http://schemas.microsoft.com/office/word/2010/wordprocessingInk" xmlns:wps="http://schemas.microsoft.com/office/word/2010/wordprocessingShape" xmlns:a14="http://schemas.microsoft.com/office/drawing/2010/main" val="0"/>
                                   </a:ext>
                                 </a:extLst>
                               </a:blip>
@@ -19492,7 +19492,7 @@
         </w:rPr>
         <w:drawing>
           <wp:inline distT="0" distB="0" distL="0" distR="0">
-            <wp:extent cx="7568450" cy="7971164"/>
+            <wp:extent cx="7568450" cy="7971163"/>
             <wp:effectExtent l="0" t="0" r="0" b="0"/>
             <wp:docPr id="4" name="Immagine 1" descr="D:\Documents\Università\Corsi\II anno\I semestre\Programmazione ad Oggetti\Progetto\Modello UML.png"/>
             <wp:cNvGraphicFramePr>
@@ -19516,7 +19516,7 @@
                   <pic:spPr bwMode="auto">
                     <a:xfrm>
                       <a:off x="0" y="0"/>
-                      <a:ext cx="7568450" cy="7971164"/>
+                      <a:ext cx="7568450" cy="7971163"/>
                     </a:xfrm>
                     <a:prstGeom prst="rect">
                       <a:avLst/>
@@ -24051,6 +24051,52 @@
           </w:p>
         </w:tc>
       </w:tr>
+      <w:tr>
+        <w:tc>
+          <w:tcPr>
+            <w:tcW w:w="4009" w:type="dxa"/>
+            <w:shd w:val="clear" w:color="auto" w:fill="E2EFD9" w:themeFill="accent6" w:themeFillTint="33"/>
+            <w:vAlign w:val="center"/>
+          </w:tcPr>
+          <w:p>
+            <w:pPr>
+              <w:spacing w:after="60" w:line="276" w:lineRule="auto"/>
+              <w:rPr>
+                <w:b/>
+              </w:rPr>
+            </w:pPr>
+            <w:proofErr w:type="spellStart"/>
+            <w:r>
+              <w:rPr>
+                <w:b/>
+              </w:rPr>
+              <w:t>int</w:t>
+            </w:r>
+            <w:proofErr w:type="spellEnd"/>
+            <w:r>
+              <w:rPr>
+                <w:b/>
+              </w:rPr>
+              <w:t xml:space="preserve"> num_richieste_pendenti()</w:t>
+            </w:r>
+          </w:p>
+        </w:tc>
+        <w:tc>
+          <w:tcPr>
+            <w:tcW w:w="5845" w:type="dxa"/>
+            <w:shd w:val="clear" w:color="auto" w:fill="E2EFD9" w:themeFill="accent6" w:themeFillTint="33"/>
+            <w:vAlign w:val="center"/>
+          </w:tcPr>
+          <w:p>
+            <w:pPr>
+              <w:spacing w:after="60" w:line="276" w:lineRule="auto"/>
+            </w:pPr>
+            <w:r>
+              <w:t>Restituisce il numero di richieste pendenti possedute dall’utente in questione. Viene utilizzata per visualizzare un’eventuale notifica nella schermata iniziale.</w:t>
+            </w:r>
+          </w:p>
+        </w:tc>
+      </w:tr>
     </w:tbl>
     <w:p>
       <w:pPr>
@@ -24099,6 +24145,7 @@
                 <w:sz w:val="24"/>
                 <w:u w:val="words"/>
               </w:rPr>
+              <w:lastRenderedPageBreak/>
               <w:t>Bacheca</w:t>
             </w:r>
           </w:p>
@@ -24151,7 +24198,6 @@
                 <w:b/>
                 <w:u w:val="single"/>
               </w:rPr>
-              <w:lastRenderedPageBreak/>
               <w:t>Attributi</w:t>
             </w:r>
           </w:p>
@@ -25449,6 +25495,7 @@
               <w:rPr>
                 <w:b/>
               </w:rPr>
+              <w:lastRenderedPageBreak/>
               <w:t>string</w:t>
             </w:r>
             <w:proofErr w:type="spellEnd"/>
@@ -25525,7 +25572,6 @@
               <w:rPr>
                 <w:b/>
               </w:rPr>
-              <w:lastRenderedPageBreak/>
               <w:t>Data</w:t>
             </w:r>
             <w:r>
@@ -27304,6 +27350,7 @@
               <w:rPr>
                 <w:b/>
               </w:rPr>
+              <w:lastRenderedPageBreak/>
               <w:t>void</w:t>
             </w:r>
             <w:proofErr w:type="spellEnd"/>
@@ -27361,7 +27408,6 @@
               <w:rPr>
                 <w:b/>
               </w:rPr>
-              <w:lastRenderedPageBreak/>
               <w:t>void</w:t>
             </w:r>
             <w:proofErr w:type="spellEnd"/>
@@ -28658,6 +28704,7 @@
               <w:rPr>
                 <w:i/>
               </w:rPr>
+              <w:lastRenderedPageBreak/>
               <w:t>lista_</w:t>
             </w:r>
             <w:r>
@@ -28697,6 +28744,7 @@
               <w:rPr>
                 <w:b/>
               </w:rPr>
+              <w:lastRenderedPageBreak/>
               <w:t xml:space="preserve">Utente: </w:t>
             </w:r>
             <w:proofErr w:type="spellStart"/>
@@ -28743,7 +28791,6 @@
               <w:rPr>
                 <w:b/>
               </w:rPr>
-              <w:lastRenderedPageBreak/>
               <w:t>status: Stato</w:t>
             </w:r>
           </w:p>
@@ -30672,6 +30719,7 @@
                 <w:b/>
                 <w:i/>
               </w:rPr>
+              <w:lastRenderedPageBreak/>
               <w:t>map</w:t>
             </w:r>
             <w:proofErr w:type="spellEnd"/>
@@ -30752,7 +30800,6 @@
                 <w:b/>
                 <w:i/>
               </w:rPr>
-              <w:lastRenderedPageBreak/>
               <w:t>s</w:t>
             </w:r>
             <w:r>
@@ -33062,6 +33109,7 @@
               <w:rPr>
                 <w:b/>
               </w:rPr>
+              <w:lastRenderedPageBreak/>
               <w:t xml:space="preserve">giorno: </w:t>
             </w:r>
             <w:proofErr w:type="spellStart"/>
@@ -33154,7 +33202,6 @@
               <w:rPr>
                 <w:b/>
               </w:rPr>
-              <w:lastRenderedPageBreak/>
               <w:t xml:space="preserve">anno: </w:t>
             </w:r>
             <w:proofErr w:type="spellStart"/>
@@ -34790,6 +34837,7 @@
           <w:sz w:val="22"/>
           <w:szCs w:val="22"/>
         </w:rPr>
+        <w:lastRenderedPageBreak/>
         <w:t>Controllo</w:t>
       </w:r>
       <w:proofErr w:type="spellEnd"/>
@@ -34876,17 +34924,7 @@
             <w:sz w:val="22"/>
             <w:szCs w:val="22"/>
           </w:rPr>
-          <w:t>https://www.daniweb.com/software-development/cpp/threads/398829/restricting-string-input-</w:t>
-        </w:r>
-        <w:r>
-          <w:rPr>
-            <w:rFonts w:asciiTheme="minorHAnsi" w:hAnsiTheme="minorHAnsi"/>
-            <w:b/>
-            <w:sz w:val="22"/>
-            <w:szCs w:val="22"/>
-          </w:rPr>
-          <w:lastRenderedPageBreak/>
-          <w:t>size-c-vs-c-strings</w:t>
+          <w:t>https://www.daniweb.com/software-development/cpp/threads/398829/restricting-string-input-size-c-vs-c-strings</w:t>
         </w:r>
       </w:hyperlink>
     </w:p>
@@ -35311,7 +35349,7 @@
             <w:rPr>
               <w:noProof/>
             </w:rPr>
-            <w:t>15</w:t>
+            <w:t>21</w:t>
           </w:r>
         </w:fldSimple>
         <w:r>
@@ -39948,7 +39986,7 @@
   <a:extraClrSchemeLst/>
   <a:extLst>
     <a:ext uri="{05A4C25C-085E-4340-85A3-A5531E510DB2}">
-      <thm15:themeFamily xmlns:thm15="http://schemas.microsoft.com/office/thememl/2012/main" xmlns="" name="Office Theme" id="{62F939B6-93AF-4DB8-9C6B-D6C7DFDC589F}" vid="{4A3C46E8-61CC-4603-A589-7422A47A8E4A}"/>
+      <thm15:themeFamily xmlns="" xmlns:thm15="http://schemas.microsoft.com/office/thememl/2012/main" name="Office Theme" id="{62F939B6-93AF-4DB8-9C6B-D6C7DFDC589F}" vid="{4A3C46E8-61CC-4603-A589-7422A47A8E4A}"/>
     </a:ext>
   </a:extLst>
 </a:theme>
@@ -39959,7 +39997,7 @@
 </file>
 
 <file path=customXml/itemProps1.xml><?xml version="1.0" encoding="utf-8"?>
-<ds:datastoreItem xmlns:ds="http://schemas.openxmlformats.org/officeDocument/2006/customXml" ds:itemID="{45376F42-7BBD-450C-A94D-9F85B0AD4FF8}">
+<ds:datastoreItem xmlns:ds="http://schemas.openxmlformats.org/officeDocument/2006/customXml" ds:itemID="{274B0A26-3480-48F4-AC2D-83358A56E99D}">
   <ds:schemaRefs>
     <ds:schemaRef ds:uri="http://schemas.openxmlformats.org/officeDocument/2006/bibliography"/>
   </ds:schemaRefs>

</xml_diff>

<commit_message>
Aggiorno Gantt e documento finale
</commit_message>
<xml_diff>
--- a/Documento finale.docx
+++ b/Documento finale.docx
@@ -6254,6 +6254,9 @@
             <w:pPr>
               <w:jc w:val="both"/>
             </w:pPr>
+            <w:r>
+              <w:t>3 ore</w:t>
+            </w:r>
           </w:p>
         </w:tc>
         <w:tc>
@@ -6267,6 +6270,9 @@
             <w:pPr>
               <w:jc w:val="both"/>
             </w:pPr>
+            <w:r>
+              <w:t>2 giorni</w:t>
+            </w:r>
           </w:p>
         </w:tc>
         <w:tc>
@@ -6346,6 +6352,9 @@
             <w:pPr>
               <w:jc w:val="both"/>
             </w:pPr>
+            <w:r>
+              <w:t>2 ore</w:t>
+            </w:r>
           </w:p>
         </w:tc>
         <w:tc>
@@ -6359,6 +6368,9 @@
             <w:pPr>
               <w:jc w:val="both"/>
             </w:pPr>
+            <w:r>
+              <w:t>1 giorno</w:t>
+            </w:r>
           </w:p>
         </w:tc>
         <w:tc>
@@ -7237,6 +7249,9 @@
             <w:pPr>
               <w:jc w:val="both"/>
             </w:pPr>
+            <w:r>
+              <w:t>4 ore</w:t>
+            </w:r>
           </w:p>
         </w:tc>
         <w:tc>
@@ -7250,6 +7265,9 @@
             <w:pPr>
               <w:jc w:val="both"/>
             </w:pPr>
+            <w:r>
+              <w:t>2 giorni</w:t>
+            </w:r>
           </w:p>
         </w:tc>
         <w:tc>
@@ -7326,6 +7344,9 @@
             <w:pPr>
               <w:jc w:val="both"/>
             </w:pPr>
+            <w:r>
+              <w:t>3 ore</w:t>
+            </w:r>
           </w:p>
         </w:tc>
         <w:tc>
@@ -7339,6 +7360,9 @@
             <w:pPr>
               <w:jc w:val="both"/>
             </w:pPr>
+            <w:r>
+              <w:t>2 giorni</w:t>
+            </w:r>
           </w:p>
         </w:tc>
         <w:tc>
@@ -7418,6 +7442,9 @@
             <w:pPr>
               <w:jc w:val="both"/>
             </w:pPr>
+            <w:r>
+              <w:t>6 ore</w:t>
+            </w:r>
           </w:p>
         </w:tc>
         <w:tc>
@@ -7431,6 +7458,9 @@
             <w:pPr>
               <w:jc w:val="both"/>
             </w:pPr>
+            <w:r>
+              <w:t>3 giorni</w:t>
+            </w:r>
           </w:p>
         </w:tc>
         <w:tc>
@@ -7507,6 +7537,9 @@
             <w:pPr>
               <w:jc w:val="both"/>
             </w:pPr>
+            <w:r>
+              <w:t>10 ore</w:t>
+            </w:r>
           </w:p>
         </w:tc>
         <w:tc>
@@ -7520,6 +7553,9 @@
             <w:pPr>
               <w:jc w:val="both"/>
             </w:pPr>
+            <w:r>
+              <w:t>4 giorni</w:t>
+            </w:r>
           </w:p>
         </w:tc>
         <w:tc>
@@ -7607,6 +7643,9 @@
             <w:pPr>
               <w:jc w:val="both"/>
             </w:pPr>
+            <w:r>
+              <w:t>4 ore</w:t>
+            </w:r>
           </w:p>
         </w:tc>
         <w:tc>
@@ -7620,6 +7659,9 @@
             <w:pPr>
               <w:jc w:val="both"/>
             </w:pPr>
+            <w:r>
+              <w:t>2 giorni</w:t>
+            </w:r>
           </w:p>
         </w:tc>
         <w:tc>
@@ -7696,6 +7738,9 @@
             <w:pPr>
               <w:jc w:val="both"/>
             </w:pPr>
+            <w:r>
+              <w:t>6 ore</w:t>
+            </w:r>
           </w:p>
         </w:tc>
         <w:tc>
@@ -7709,6 +7754,9 @@
             <w:pPr>
               <w:jc w:val="both"/>
             </w:pPr>
+            <w:r>
+              <w:t>3 giorni</w:t>
+            </w:r>
           </w:p>
         </w:tc>
         <w:tc>
@@ -8088,6 +8136,9 @@
             <w:pPr>
               <w:jc w:val="both"/>
             </w:pPr>
+            <w:r>
+              <w:t>10 ore</w:t>
+            </w:r>
           </w:p>
         </w:tc>
         <w:tc>
@@ -8101,6 +8152,9 @@
             <w:pPr>
               <w:jc w:val="both"/>
             </w:pPr>
+            <w:r>
+              <w:t>4 giorni</w:t>
+            </w:r>
           </w:p>
         </w:tc>
         <w:tc>
@@ -8207,6 +8261,9 @@
             <w:pPr>
               <w:jc w:val="both"/>
             </w:pPr>
+            <w:r>
+              <w:t>14 ore</w:t>
+            </w:r>
           </w:p>
         </w:tc>
         <w:tc>
@@ -8220,6 +8277,9 @@
             <w:pPr>
               <w:jc w:val="both"/>
             </w:pPr>
+            <w:r>
+              <w:t>3 giorni</w:t>
+            </w:r>
           </w:p>
         </w:tc>
         <w:tc>
@@ -8238,6 +8298,120 @@
           </w:p>
         </w:tc>
       </w:tr>
+      <w:tr>
+        <w:trPr>
+          <w:cnfStyle w:val="000000100000"/>
+          <w:trHeight w:val="369"/>
+        </w:trPr>
+        <w:tc>
+          <w:tcPr>
+            <w:tcW w:w="10207" w:type="dxa"/>
+            <w:gridSpan w:val="7"/>
+            <w:shd w:val="clear" w:color="auto" w:fill="BFBFBF" w:themeFill="background1" w:themeFillShade="BF"/>
+            <w:vAlign w:val="center"/>
+          </w:tcPr>
+          <w:p>
+            <w:pPr>
+              <w:jc w:val="center"/>
+              <w:rPr>
+                <w:b/>
+                <w:u w:val="single"/>
+              </w:rPr>
+            </w:pPr>
+            <w:r>
+              <w:rPr>
+                <w:b/>
+                <w:u w:val="single"/>
+              </w:rPr>
+              <w:t>Conclusione</w:t>
+            </w:r>
+          </w:p>
+        </w:tc>
+      </w:tr>
+      <w:tr>
+        <w:tc>
+          <w:tcPr>
+            <w:tcW w:w="4678" w:type="dxa"/>
+            <w:shd w:val="clear" w:color="auto" w:fill="F2F2F2" w:themeFill="background1" w:themeFillShade="F2"/>
+            <w:vAlign w:val="center"/>
+          </w:tcPr>
+          <w:p>
+            <w:pPr>
+              <w:jc w:val="both"/>
+            </w:pPr>
+            <w:r>
+              <w:t>Stesura documento finale</w:t>
+            </w:r>
+          </w:p>
+        </w:tc>
+        <w:tc>
+          <w:tcPr>
+            <w:tcW w:w="992" w:type="dxa"/>
+            <w:shd w:val="clear" w:color="auto" w:fill="F2F2F2" w:themeFill="background1" w:themeFillShade="F2"/>
+            <w:vAlign w:val="center"/>
+          </w:tcPr>
+          <w:p>
+            <w:pPr>
+              <w:jc w:val="both"/>
+            </w:pPr>
+          </w:p>
+        </w:tc>
+        <w:tc>
+          <w:tcPr>
+            <w:tcW w:w="993" w:type="dxa"/>
+            <w:shd w:val="clear" w:color="auto" w:fill="F2F2F2" w:themeFill="background1" w:themeFillShade="F2"/>
+            <w:vAlign w:val="center"/>
+          </w:tcPr>
+          <w:p>
+            <w:pPr>
+              <w:jc w:val="both"/>
+            </w:pPr>
+          </w:p>
+        </w:tc>
+        <w:tc>
+          <w:tcPr>
+            <w:tcW w:w="992" w:type="dxa"/>
+            <w:shd w:val="clear" w:color="auto" w:fill="F2F2F2" w:themeFill="background1" w:themeFillShade="F2"/>
+            <w:vAlign w:val="center"/>
+          </w:tcPr>
+          <w:p>
+            <w:pPr>
+              <w:jc w:val="both"/>
+            </w:pPr>
+            <w:r>
+              <w:t>5 giorni</w:t>
+            </w:r>
+          </w:p>
+        </w:tc>
+        <w:tc>
+          <w:tcPr>
+            <w:tcW w:w="1134" w:type="dxa"/>
+            <w:gridSpan w:val="2"/>
+            <w:shd w:val="clear" w:color="auto" w:fill="F2F2F2" w:themeFill="background1" w:themeFillShade="F2"/>
+            <w:vAlign w:val="center"/>
+          </w:tcPr>
+          <w:p>
+            <w:pPr>
+              <w:jc w:val="both"/>
+            </w:pPr>
+          </w:p>
+        </w:tc>
+        <w:tc>
+          <w:tcPr>
+            <w:tcW w:w="1418" w:type="dxa"/>
+            <w:shd w:val="clear" w:color="auto" w:fill="F2F2F2" w:themeFill="background1" w:themeFillShade="F2"/>
+            <w:vAlign w:val="center"/>
+          </w:tcPr>
+          <w:p>
+            <w:pPr>
+              <w:jc w:val="both"/>
+            </w:pPr>
+            <w:r>
+              <w:t>Tutti</w:t>
+            </w:r>
+          </w:p>
+        </w:tc>
+      </w:tr>
     </w:tbl>
     <w:p>
       <w:pPr>
@@ -8247,21 +8421,9 @@
     </w:p>
     <w:p>
       <w:pPr>
-        <w:rPr>
-          <w:rFonts w:asciiTheme="majorHAnsi" w:eastAsiaTheme="majorEastAsia" w:hAnsiTheme="majorHAnsi" w:cstheme="majorBidi"/>
-          <w:color w:val="5B9BD5" w:themeColor="accent1"/>
-        </w:rPr>
-      </w:pPr>
-      <w:r>
-        <w:br w:type="page"/>
-      </w:r>
-    </w:p>
-    <w:p>
-      <w:pPr>
         <w:pStyle w:val="Titolo3"/>
       </w:pPr>
       <w:r>
-        <w:lastRenderedPageBreak/>
         <w:t>Riepilogo</w:t>
       </w:r>
       <w:bookmarkEnd w:id="11"/>
@@ -8546,6 +8708,9 @@
             <w:pPr>
               <w:jc w:val="center"/>
             </w:pPr>
+            <w:r>
+              <w:t>97 ore</w:t>
+            </w:r>
           </w:p>
         </w:tc>
         <w:tc>
@@ -8558,6 +8723,9 @@
             <w:pPr>
               <w:jc w:val="center"/>
             </w:pPr>
+            <w:r>
+              <w:t>42 giorni</w:t>
+            </w:r>
           </w:p>
         </w:tc>
       </w:tr>
@@ -8593,6 +8761,9 @@
             <w:pPr>
               <w:jc w:val="center"/>
             </w:pPr>
+            <w:r>
+              <w:t>14 ore</w:t>
+            </w:r>
           </w:p>
         </w:tc>
         <w:tc>
@@ -8605,6 +8776,9 @@
             <w:pPr>
               <w:jc w:val="center"/>
             </w:pPr>
+            <w:r>
+              <w:t>3 giorni</w:t>
+            </w:r>
           </w:p>
         </w:tc>
       </w:tr>
@@ -9686,6 +9860,7 @@
               <w:rPr>
                 <w:i/>
               </w:rPr>
+              <w:lastRenderedPageBreak/>
               <w:t>ID post;</w:t>
             </w:r>
             <w:proofErr w:type="spellStart"/>
@@ -9751,7 +9926,6 @@
                 <w:b/>
                 <w:u w:val="single"/>
               </w:rPr>
-              <w:lastRenderedPageBreak/>
               <w:t>Informazioni contenute</w:t>
             </w:r>
           </w:p>
@@ -35349,7 +35523,7 @@
             <w:rPr>
               <w:noProof/>
             </w:rPr>
-            <w:t>21</w:t>
+            <w:t>6</w:t>
           </w:r>
         </w:fldSimple>
         <w:r>
@@ -39997,7 +40171,7 @@
 </file>
 
 <file path=customXml/itemProps1.xml><?xml version="1.0" encoding="utf-8"?>
-<ds:datastoreItem xmlns:ds="http://schemas.openxmlformats.org/officeDocument/2006/customXml" ds:itemID="{274B0A26-3480-48F4-AC2D-83358A56E99D}">
+<ds:datastoreItem xmlns:ds="http://schemas.openxmlformats.org/officeDocument/2006/customXml" ds:itemID="{1D07B88B-9D5D-4DDC-A30E-3F5EB476432F}">
   <ds:schemaRefs>
     <ds:schemaRef ds:uri="http://schemas.openxmlformats.org/officeDocument/2006/bibliography"/>
   </ds:schemaRefs>

</xml_diff>

<commit_message>
Aggiungo commenti codice, update UML e doc
Commenti da riprendere dal main
</commit_message>
<xml_diff>
--- a/Documento finale.docx
+++ b/Documento finale.docx
@@ -185,7 +185,7 @@
                               <a:blip r:embed="rId8" cstate="print">
                                 <a:extLst>
                                   <a:ext uri="{28A0092B-C50C-407E-A947-70E740481C1C}">
-                                    <a14:useLocalDpi xmlns="" xmlns:wpc="http://schemas.microsoft.com/office/word/2010/wordprocessingCanvas" xmlns:mc="http://schemas.openxmlformats.org/markup-compatibility/2006" xmlns:o="urn:schemas-microsoft-com:office:office" xmlns:v="urn:schemas-microsoft-com:vml" xmlns:wp14="http://schemas.microsoft.com/office/word/2010/wordprocessingDrawing" xmlns:w10="urn:schemas-microsoft-com:office:word" xmlns:w="http://schemas.openxmlformats.org/wordprocessingml/2006/main" xmlns:w14="http://schemas.microsoft.com/office/word/2010/wordml" xmlns:wpg="http://schemas.microsoft.com/office/word/2010/wordprocessingGroup" xmlns:wpi="http://schemas.microsoft.com/office/word/2010/wordprocessingInk" xmlns:wps="http://schemas.microsoft.com/office/word/2010/wordprocessingShape" xmlns:a14="http://schemas.microsoft.com/office/drawing/2010/main" val="0"/>
+                                    <a14:useLocalDpi xmlns:a14="http://schemas.microsoft.com/office/drawing/2010/main" xmlns:wps="http://schemas.microsoft.com/office/word/2010/wordprocessingShape" xmlns:wpi="http://schemas.microsoft.com/office/word/2010/wordprocessingInk" xmlns:wpg="http://schemas.microsoft.com/office/word/2010/wordprocessingGroup" xmlns:w14="http://schemas.microsoft.com/office/word/2010/wordml" xmlns:w="http://schemas.openxmlformats.org/wordprocessingml/2006/main" xmlns:w10="urn:schemas-microsoft-com:office:word" xmlns:wp14="http://schemas.microsoft.com/office/word/2010/wordprocessingDrawing" xmlns:v="urn:schemas-microsoft-com:vml" xmlns:o="urn:schemas-microsoft-com:office:office" xmlns:mc="http://schemas.openxmlformats.org/markup-compatibility/2006" xmlns:wpc="http://schemas.microsoft.com/office/word/2010/wordprocessingCanvas" xmlns="" val="0"/>
                                   </a:ext>
                                 </a:extLst>
                               </a:blip>
@@ -19666,7 +19666,7 @@
         </w:rPr>
         <w:drawing>
           <wp:inline distT="0" distB="0" distL="0" distR="0">
-            <wp:extent cx="7568450" cy="7971163"/>
+            <wp:extent cx="7568449" cy="7971163"/>
             <wp:effectExtent l="0" t="0" r="0" b="0"/>
             <wp:docPr id="4" name="Immagine 1" descr="D:\Documents\Università\Corsi\II anno\I semestre\Programmazione ad Oggetti\Progetto\Modello UML.png"/>
             <wp:cNvGraphicFramePr>
@@ -19690,7 +19690,7 @@
                   <pic:spPr bwMode="auto">
                     <a:xfrm>
                       <a:off x="0" y="0"/>
-                      <a:ext cx="7568450" cy="7971163"/>
+                      <a:ext cx="7568449" cy="7971163"/>
                     </a:xfrm>
                     <a:prstGeom prst="rect">
                       <a:avLst/>
@@ -24130,120 +24130,6 @@
               <w:rPr>
                 <w:b/>
               </w:rPr>
-              <w:t>bool</w:t>
-            </w:r>
-            <w:proofErr w:type="spellEnd"/>
-            <w:r>
-              <w:rPr>
-                <w:b/>
-              </w:rPr>
-              <w:t xml:space="preserve"> </w:t>
-            </w:r>
-            <w:proofErr w:type="spellStart"/>
-            <w:r>
-              <w:rPr>
-                <w:b/>
-              </w:rPr>
-              <w:t>check_amico</w:t>
-            </w:r>
-            <w:proofErr w:type="spellEnd"/>
-            <w:r>
-              <w:rPr>
-                <w:b/>
-              </w:rPr>
-              <w:t>()</w:t>
-            </w:r>
-          </w:p>
-        </w:tc>
-        <w:tc>
-          <w:tcPr>
-            <w:tcW w:w="5845" w:type="dxa"/>
-            <w:shd w:val="clear" w:color="auto" w:fill="E2EFD9" w:themeFill="accent6" w:themeFillTint="33"/>
-            <w:vAlign w:val="center"/>
-          </w:tcPr>
-          <w:p>
-            <w:pPr>
-              <w:spacing w:after="60" w:line="276" w:lineRule="auto"/>
-            </w:pPr>
-          </w:p>
-        </w:tc>
-      </w:tr>
-      <w:tr>
-        <w:tc>
-          <w:tcPr>
-            <w:tcW w:w="4009" w:type="dxa"/>
-            <w:shd w:val="clear" w:color="auto" w:fill="E2EFD9" w:themeFill="accent6" w:themeFillTint="33"/>
-            <w:vAlign w:val="center"/>
-          </w:tcPr>
-          <w:p>
-            <w:pPr>
-              <w:spacing w:after="60" w:line="276" w:lineRule="auto"/>
-              <w:rPr>
-                <w:b/>
-              </w:rPr>
-            </w:pPr>
-            <w:proofErr w:type="spellStart"/>
-            <w:r>
-              <w:rPr>
-                <w:b/>
-              </w:rPr>
-              <w:t>bool</w:t>
-            </w:r>
-            <w:proofErr w:type="spellEnd"/>
-            <w:r>
-              <w:rPr>
-                <w:b/>
-              </w:rPr>
-              <w:t xml:space="preserve"> </w:t>
-            </w:r>
-            <w:proofErr w:type="spellStart"/>
-            <w:r>
-              <w:rPr>
-                <w:b/>
-              </w:rPr>
-              <w:t>check_richiesta</w:t>
-            </w:r>
-            <w:proofErr w:type="spellEnd"/>
-            <w:r>
-              <w:rPr>
-                <w:b/>
-              </w:rPr>
-              <w:t>()</w:t>
-            </w:r>
-          </w:p>
-        </w:tc>
-        <w:tc>
-          <w:tcPr>
-            <w:tcW w:w="5845" w:type="dxa"/>
-            <w:shd w:val="clear" w:color="auto" w:fill="E2EFD9" w:themeFill="accent6" w:themeFillTint="33"/>
-            <w:vAlign w:val="center"/>
-          </w:tcPr>
-          <w:p>
-            <w:pPr>
-              <w:spacing w:after="60" w:line="276" w:lineRule="auto"/>
-            </w:pPr>
-          </w:p>
-        </w:tc>
-      </w:tr>
-      <w:tr>
-        <w:tc>
-          <w:tcPr>
-            <w:tcW w:w="4009" w:type="dxa"/>
-            <w:shd w:val="clear" w:color="auto" w:fill="E2EFD9" w:themeFill="accent6" w:themeFillTint="33"/>
-            <w:vAlign w:val="center"/>
-          </w:tcPr>
-          <w:p>
-            <w:pPr>
-              <w:spacing w:after="60" w:line="276" w:lineRule="auto"/>
-              <w:rPr>
-                <w:b/>
-              </w:rPr>
-            </w:pPr>
-            <w:proofErr w:type="spellStart"/>
-            <w:r>
-              <w:rPr>
-                <w:b/>
-              </w:rPr>
               <w:t>int</w:t>
             </w:r>
             <w:proofErr w:type="spellEnd"/>
@@ -24319,7 +24205,6 @@
                 <w:sz w:val="24"/>
                 <w:u w:val="words"/>
               </w:rPr>
-              <w:lastRenderedPageBreak/>
               <w:t>Bacheca</w:t>
             </w:r>
           </w:p>
@@ -24342,6 +24227,7 @@
               </w:rPr>
             </w:pPr>
             <w:r>
+              <w:lastRenderedPageBreak/>
               <w:t>classe contenente i metodi per visualizzare una specifica bacheca ed aggiungere un nuovo post</w:t>
             </w:r>
             <w:r>
@@ -25669,7 +25555,6 @@
               <w:rPr>
                 <w:b/>
               </w:rPr>
-              <w:lastRenderedPageBreak/>
               <w:t>string</w:t>
             </w:r>
             <w:proofErr w:type="spellEnd"/>
@@ -25723,7 +25608,11 @@
             </w:r>
             <w:proofErr w:type="spellEnd"/>
             <w:r>
-              <w:t xml:space="preserve"> anche dall’esterno.</w:t>
+              <w:t xml:space="preserve"> anche </w:t>
+            </w:r>
+            <w:r>
+              <w:lastRenderedPageBreak/>
+              <w:t>dall’esterno.</w:t>
             </w:r>
           </w:p>
         </w:tc>
@@ -25746,6 +25635,7 @@
               <w:rPr>
                 <w:b/>
               </w:rPr>
+              <w:lastRenderedPageBreak/>
               <w:t>Data</w:t>
             </w:r>
             <w:r>
@@ -29580,132 +29470,6 @@
             </w:pPr>
             <w:r>
               <w:t>Restituisce il ruolo dell’utente in cui una determinata amicizia è contenuta.</w:t>
-            </w:r>
-          </w:p>
-        </w:tc>
-      </w:tr>
-      <w:tr>
-        <w:tc>
-          <w:tcPr>
-            <w:tcW w:w="3510" w:type="dxa"/>
-            <w:shd w:val="clear" w:color="auto" w:fill="E2EFD9" w:themeFill="accent6" w:themeFillTint="33"/>
-            <w:vAlign w:val="center"/>
-          </w:tcPr>
-          <w:p>
-            <w:pPr>
-              <w:spacing w:after="60" w:line="276" w:lineRule="auto"/>
-              <w:rPr>
-                <w:b/>
-              </w:rPr>
-            </w:pPr>
-            <w:proofErr w:type="spellStart"/>
-            <w:r>
-              <w:rPr>
-                <w:b/>
-              </w:rPr>
-              <w:t>void</w:t>
-            </w:r>
-            <w:proofErr w:type="spellEnd"/>
-            <w:r>
-              <w:rPr>
-                <w:b/>
-              </w:rPr>
-              <w:t xml:space="preserve"> </w:t>
-            </w:r>
-            <w:proofErr w:type="spellStart"/>
-            <w:r>
-              <w:rPr>
-                <w:b/>
-              </w:rPr>
-              <w:t>set_statusA</w:t>
-            </w:r>
-            <w:proofErr w:type="spellEnd"/>
-          </w:p>
-        </w:tc>
-        <w:tc>
-          <w:tcPr>
-            <w:tcW w:w="6268" w:type="dxa"/>
-            <w:shd w:val="clear" w:color="auto" w:fill="E2EFD9" w:themeFill="accent6" w:themeFillTint="33"/>
-            <w:vAlign w:val="center"/>
-          </w:tcPr>
-          <w:p>
-            <w:pPr>
-              <w:spacing w:after="60" w:line="276" w:lineRule="auto"/>
-            </w:pPr>
-            <w:r>
-              <w:t xml:space="preserve">Imposta lo stato di un’amicizia su </w:t>
-            </w:r>
-            <w:r>
-              <w:rPr>
-                <w:i/>
-              </w:rPr>
-              <w:t>A</w:t>
-            </w:r>
-            <w:r>
-              <w:t>, accettandola.</w:t>
-            </w:r>
-          </w:p>
-        </w:tc>
-      </w:tr>
-      <w:tr>
-        <w:tc>
-          <w:tcPr>
-            <w:tcW w:w="3510" w:type="dxa"/>
-            <w:shd w:val="clear" w:color="auto" w:fill="E2EFD9" w:themeFill="accent6" w:themeFillTint="33"/>
-            <w:vAlign w:val="center"/>
-          </w:tcPr>
-          <w:p>
-            <w:pPr>
-              <w:spacing w:after="60" w:line="276" w:lineRule="auto"/>
-              <w:rPr>
-                <w:b/>
-              </w:rPr>
-            </w:pPr>
-            <w:proofErr w:type="spellStart"/>
-            <w:r>
-              <w:rPr>
-                <w:b/>
-              </w:rPr>
-              <w:t>void</w:t>
-            </w:r>
-            <w:proofErr w:type="spellEnd"/>
-            <w:r>
-              <w:rPr>
-                <w:b/>
-              </w:rPr>
-              <w:t xml:space="preserve"> </w:t>
-            </w:r>
-            <w:proofErr w:type="spellStart"/>
-            <w:r>
-              <w:rPr>
-                <w:b/>
-              </w:rPr>
-              <w:t>set_statusR</w:t>
-            </w:r>
-            <w:proofErr w:type="spellEnd"/>
-          </w:p>
-        </w:tc>
-        <w:tc>
-          <w:tcPr>
-            <w:tcW w:w="6268" w:type="dxa"/>
-            <w:shd w:val="clear" w:color="auto" w:fill="E2EFD9" w:themeFill="accent6" w:themeFillTint="33"/>
-            <w:vAlign w:val="center"/>
-          </w:tcPr>
-          <w:p>
-            <w:pPr>
-              <w:spacing w:after="60" w:line="276" w:lineRule="auto"/>
-            </w:pPr>
-            <w:r>
-              <w:t xml:space="preserve">Imposta lo stato di un’amicizia su </w:t>
-            </w:r>
-            <w:r>
-              <w:rPr>
-                <w:i/>
-              </w:rPr>
-              <w:t>R</w:t>
-            </w:r>
-            <w:r>
-              <w:t>, rifiutandola.</w:t>
             </w:r>
           </w:p>
         </w:tc>
@@ -30893,7 +30657,6 @@
                 <w:b/>
                 <w:i/>
               </w:rPr>
-              <w:lastRenderedPageBreak/>
               <w:t>map</w:t>
             </w:r>
             <w:proofErr w:type="spellEnd"/>
@@ -30974,6 +30737,7 @@
                 <w:b/>
                 <w:i/>
               </w:rPr>
+              <w:lastRenderedPageBreak/>
               <w:t>s</w:t>
             </w:r>
             <w:r>
@@ -33283,7 +33047,6 @@
               <w:rPr>
                 <w:b/>
               </w:rPr>
-              <w:lastRenderedPageBreak/>
               <w:t xml:space="preserve">giorno: </w:t>
             </w:r>
             <w:proofErr w:type="spellStart"/>
@@ -33376,6 +33139,7 @@
               <w:rPr>
                 <w:b/>
               </w:rPr>
+              <w:lastRenderedPageBreak/>
               <w:t xml:space="preserve">anno: </w:t>
             </w:r>
             <w:proofErr w:type="spellStart"/>
@@ -35011,7 +34775,6 @@
           <w:sz w:val="22"/>
           <w:szCs w:val="22"/>
         </w:rPr>
-        <w:lastRenderedPageBreak/>
         <w:t>Controllo</w:t>
       </w:r>
       <w:proofErr w:type="spellEnd"/>
@@ -35098,7 +34861,17 @@
             <w:sz w:val="22"/>
             <w:szCs w:val="22"/>
           </w:rPr>
-          <w:t>https://www.daniweb.com/software-development/cpp/threads/398829/restricting-string-input-size-c-vs-c-strings</w:t>
+          <w:t>https://www.daniweb.com/software-development/cpp/threads/398829/restricting-string-input-</w:t>
+        </w:r>
+        <w:r>
+          <w:rPr>
+            <w:rFonts w:asciiTheme="minorHAnsi" w:hAnsiTheme="minorHAnsi"/>
+            <w:b/>
+            <w:sz w:val="22"/>
+            <w:szCs w:val="22"/>
+          </w:rPr>
+          <w:lastRenderedPageBreak/>
+          <w:t>size-c-vs-c-strings</w:t>
         </w:r>
       </w:hyperlink>
     </w:p>
@@ -35523,7 +35296,7 @@
             <w:rPr>
               <w:noProof/>
             </w:rPr>
-            <w:t>6</w:t>
+            <w:t>17</w:t>
           </w:r>
         </w:fldSimple>
         <w:r>
@@ -40160,7 +39933,7 @@
   <a:extraClrSchemeLst/>
   <a:extLst>
     <a:ext uri="{05A4C25C-085E-4340-85A3-A5531E510DB2}">
-      <thm15:themeFamily xmlns="" xmlns:thm15="http://schemas.microsoft.com/office/thememl/2012/main" name="Office Theme" id="{62F939B6-93AF-4DB8-9C6B-D6C7DFDC589F}" vid="{4A3C46E8-61CC-4603-A589-7422A47A8E4A}"/>
+      <thm15:themeFamily xmlns:thm15="http://schemas.microsoft.com/office/thememl/2012/main" xmlns="" name="Office Theme" id="{62F939B6-93AF-4DB8-9C6B-D6C7DFDC589F}" vid="{4A3C46E8-61CC-4603-A589-7422A47A8E4A}"/>
     </a:ext>
   </a:extLst>
 </a:theme>
@@ -40171,7 +39944,7 @@
 </file>
 
 <file path=customXml/itemProps1.xml><?xml version="1.0" encoding="utf-8"?>
-<ds:datastoreItem xmlns:ds="http://schemas.openxmlformats.org/officeDocument/2006/customXml" ds:itemID="{1D07B88B-9D5D-4DDC-A30E-3F5EB476432F}">
+<ds:datastoreItem xmlns:ds="http://schemas.openxmlformats.org/officeDocument/2006/customXml" ds:itemID="{94FBFE2E-CDB5-48C6-BF4D-1CDD0AAED0EC}">
   <ds:schemaRefs>
     <ds:schemaRef ds:uri="http://schemas.openxmlformats.org/officeDocument/2006/bibliography"/>
   </ds:schemaRefs>

</xml_diff>

<commit_message>
Update documento e UML
</commit_message>
<xml_diff>
--- a/Documento finale.docx
+++ b/Documento finale.docx
@@ -1838,7 +1838,7 @@
                 <w:noProof/>
                 <w:webHidden/>
               </w:rPr>
-              <w:t>12</w:t>
+              <w:t>13</w:t>
             </w:r>
             <w:r>
               <w:rPr>
@@ -1908,7 +1908,7 @@
                 <w:noProof/>
                 <w:webHidden/>
               </w:rPr>
-              <w:t>17</w:t>
+              <w:t>18</w:t>
             </w:r>
             <w:r>
               <w:rPr>
@@ -1978,7 +1978,7 @@
                 <w:noProof/>
                 <w:webHidden/>
               </w:rPr>
-              <w:t>17</w:t>
+              <w:t>18</w:t>
             </w:r>
             <w:r>
               <w:rPr>
@@ -2048,7 +2048,7 @@
                 <w:noProof/>
                 <w:webHidden/>
               </w:rPr>
-              <w:t>18</w:t>
+              <w:t>19</w:t>
             </w:r>
             <w:r>
               <w:rPr>
@@ -2118,7 +2118,7 @@
                 <w:noProof/>
                 <w:webHidden/>
               </w:rPr>
-              <w:t>25</w:t>
+              <w:t>26</w:t>
             </w:r>
             <w:r>
               <w:rPr>
@@ -2188,7 +2188,7 @@
                 <w:noProof/>
                 <w:webHidden/>
               </w:rPr>
-              <w:t>26</w:t>
+              <w:t>27</w:t>
             </w:r>
             <w:r>
               <w:rPr>
@@ -2258,7 +2258,7 @@
                 <w:noProof/>
                 <w:webHidden/>
               </w:rPr>
-              <w:t>27</w:t>
+              <w:t>28</w:t>
             </w:r>
             <w:r>
               <w:rPr>
@@ -8460,7 +8460,7 @@
         <w:tblW w:w="6805" w:type="dxa"/>
         <w:jc w:val="center"/>
         <w:tblLayout w:type="fixed"/>
-        <w:tblLook w:val="0420"/>
+        <w:tblLook w:val="0460"/>
       </w:tblPr>
       <w:tblGrid>
         <w:gridCol w:w="2836"/>
@@ -8794,6 +8794,122 @@
           </w:p>
         </w:tc>
       </w:tr>
+      <w:tr>
+        <w:trPr>
+          <w:jc w:val="center"/>
+        </w:trPr>
+        <w:tc>
+          <w:tcPr>
+            <w:tcW w:w="2836" w:type="dxa"/>
+            <w:shd w:val="clear" w:color="auto" w:fill="BFBFBF" w:themeFill="background1" w:themeFillShade="BF"/>
+            <w:vAlign w:val="center"/>
+          </w:tcPr>
+          <w:p>
+            <w:pPr>
+              <w:jc w:val="center"/>
+            </w:pPr>
+            <w:r>
+              <w:t>Conclusione</w:t>
+            </w:r>
+          </w:p>
+        </w:tc>
+        <w:tc>
+          <w:tcPr>
+            <w:tcW w:w="1984" w:type="dxa"/>
+            <w:shd w:val="clear" w:color="auto" w:fill="BFBFBF" w:themeFill="background1" w:themeFillShade="BF"/>
+            <w:vAlign w:val="center"/>
+          </w:tcPr>
+          <w:p>
+            <w:pPr>
+              <w:jc w:val="center"/>
+            </w:pPr>
+          </w:p>
+        </w:tc>
+        <w:tc>
+          <w:tcPr>
+            <w:tcW w:w="1984" w:type="dxa"/>
+            <w:shd w:val="clear" w:color="auto" w:fill="BFBFBF" w:themeFill="background1" w:themeFillShade="BF"/>
+            <w:vAlign w:val="center"/>
+          </w:tcPr>
+          <w:p>
+            <w:pPr>
+              <w:jc w:val="center"/>
+            </w:pPr>
+            <w:r>
+              <w:t>5 giorni</w:t>
+            </w:r>
+          </w:p>
+        </w:tc>
+      </w:tr>
+      <w:tr>
+        <w:trPr>
+          <w:cnfStyle w:val="010000000000"/>
+          <w:jc w:val="center"/>
+        </w:trPr>
+        <w:tc>
+          <w:tcPr>
+            <w:tcW w:w="2836" w:type="dxa"/>
+            <w:shd w:val="clear" w:color="auto" w:fill="F2F2F2" w:themeFill="background1" w:themeFillShade="F2"/>
+            <w:vAlign w:val="center"/>
+          </w:tcPr>
+          <w:p>
+            <w:pPr>
+              <w:jc w:val="center"/>
+              <w:rPr>
+                <w:color w:val="auto"/>
+              </w:rPr>
+            </w:pPr>
+            <w:r>
+              <w:rPr>
+                <w:color w:val="auto"/>
+              </w:rPr>
+              <w:t>TOTALE</w:t>
+            </w:r>
+          </w:p>
+        </w:tc>
+        <w:tc>
+          <w:tcPr>
+            <w:tcW w:w="1984" w:type="dxa"/>
+            <w:shd w:val="clear" w:color="auto" w:fill="F2F2F2" w:themeFill="background1" w:themeFillShade="F2"/>
+            <w:vAlign w:val="center"/>
+          </w:tcPr>
+          <w:p>
+            <w:pPr>
+              <w:jc w:val="center"/>
+              <w:rPr>
+                <w:color w:val="auto"/>
+              </w:rPr>
+            </w:pPr>
+            <w:r>
+              <w:rPr>
+                <w:color w:val="auto"/>
+              </w:rPr>
+              <w:t>180 ore (senza doc)</w:t>
+            </w:r>
+          </w:p>
+        </w:tc>
+        <w:tc>
+          <w:tcPr>
+            <w:tcW w:w="1984" w:type="dxa"/>
+            <w:shd w:val="clear" w:color="auto" w:fill="F2F2F2" w:themeFill="background1" w:themeFillShade="F2"/>
+            <w:vAlign w:val="center"/>
+          </w:tcPr>
+          <w:p>
+            <w:pPr>
+              <w:jc w:val="center"/>
+              <w:rPr>
+                <w:color w:val="auto"/>
+              </w:rPr>
+            </w:pPr>
+            <w:r>
+              <w:rPr>
+                <w:color w:val="auto"/>
+              </w:rPr>
+              <w:t>84 giorni</w:t>
+            </w:r>
+          </w:p>
+        </w:tc>
+      </w:tr>
     </w:tbl>
     <w:p>
       <w:pPr>
@@ -9681,6 +9797,7 @@
                 <w:b/>
                 <w:lang w:val="en-US"/>
               </w:rPr>
+              <w:lastRenderedPageBreak/>
               <w:t>ID post</w:t>
             </w:r>
           </w:p>
@@ -9830,7 +9947,6 @@
                 <w:b/>
                 <w:lang w:val="en-US"/>
               </w:rPr>
-              <w:lastRenderedPageBreak/>
               <w:t>Testo</w:t>
             </w:r>
             <w:proofErr w:type="spellEnd"/>
@@ -11279,8 +11395,8 @@
         </w:rPr>
         <w:drawing>
           <wp:inline distT="0" distB="0" distL="0" distR="0">
-            <wp:extent cx="6240868" cy="4703262"/>
-            <wp:effectExtent l="0" t="0" r="7532" b="0"/>
+            <wp:extent cx="6240866" cy="4703262"/>
+            <wp:effectExtent l="0" t="0" r="7534" b="0"/>
             <wp:docPr id="3" name="Immagine 2" descr="D:\Documents\Università\Corsi\II anno\I semestre\Programmazione ad Oggetti\Progetto\intouch\Modello Use Case.png"/>
             <wp:cNvGraphicFramePr>
               <a:graphicFrameLocks xmlns:a="http://schemas.openxmlformats.org/drawingml/2006/main" noChangeAspect="1"/>
@@ -11303,7 +11419,7 @@
                   <pic:spPr bwMode="auto">
                     <a:xfrm>
                       <a:off x="0" y="0"/>
-                      <a:ext cx="6240868" cy="4703262"/>
+                      <a:ext cx="6240866" cy="4703262"/>
                     </a:xfrm>
                     <a:prstGeom prst="rect">
                       <a:avLst/>
@@ -16653,26 +16769,18 @@
         <w:jc w:val="both"/>
       </w:pPr>
       <w:r>
-        <w:t>Benvenuto!</w:t>
-      </w:r>
-    </w:p>
-    <w:p>
-      <w:pPr>
-        <w:spacing w:after="0"/>
-        <w:ind w:left="708"/>
-        <w:jc w:val="both"/>
-      </w:pPr>
-      <w:r>
-        <w:t>[</w:t>
-      </w:r>
-      <w:r>
-        <w:rPr>
-          <w:i/>
-        </w:rPr>
-        <w:t>eventuale notifica relativa a richieste di amicizia in attesa</w:t>
-      </w:r>
-      <w:r>
-        <w:t>]</w:t>
+        <w:t>Benvenuto</w:t>
+      </w:r>
+      <w:r>
+        <w:t xml:space="preserve"> in </w:t>
+      </w:r>
+      <w:proofErr w:type="spellStart"/>
+      <w:r>
+        <w:t>InTouch</w:t>
+      </w:r>
+      <w:proofErr w:type="spellEnd"/>
+      <w:r>
+        <w:t>!</w:t>
       </w:r>
     </w:p>
     <w:p>
@@ -17372,7 +17480,37 @@
         <w:jc w:val="both"/>
       </w:pPr>
       <w:r>
-        <w:t>Benvenuto!</w:t>
+        <w:t>Benvenuto</w:t>
+      </w:r>
+      <w:r>
+        <w:t xml:space="preserve"> in </w:t>
+      </w:r>
+      <w:proofErr w:type="spellStart"/>
+      <w:r>
+        <w:t>InTouch</w:t>
+      </w:r>
+      <w:proofErr w:type="spellEnd"/>
+      <w:r>
+        <w:t>!</w:t>
+      </w:r>
+    </w:p>
+    <w:p>
+      <w:pPr>
+        <w:spacing w:after="0"/>
+        <w:ind w:left="708"/>
+        <w:jc w:val="both"/>
+      </w:pPr>
+      <w:r>
+        <w:t>[</w:t>
+      </w:r>
+      <w:r>
+        <w:rPr>
+          <w:i/>
+        </w:rPr>
+        <w:t>eventuale notifica relativa a richieste di amicizia in attesa</w:t>
+      </w:r>
+      <w:r>
+        <w:t>]</w:t>
       </w:r>
     </w:p>
     <w:p>
@@ -18865,28 +19003,26 @@
         <w:jc w:val="both"/>
         <w:rPr>
           <w:rFonts w:ascii="Calibri" w:eastAsia="Calibri" w:hAnsi="Calibri" w:cs="Calibri"/>
-          <w:lang w:val="en-US"/>
-        </w:rPr>
-      </w:pPr>
-      <w:r>
-        <w:rPr>
-          <w:rFonts w:ascii="Calibri" w:eastAsia="Calibri" w:hAnsi="Calibri" w:cs="Calibri"/>
-          <w:lang w:val="en-US"/>
+        </w:rPr>
+      </w:pPr>
+      <w:r>
+        <w:rPr>
+          <w:rFonts w:ascii="Calibri" w:eastAsia="Calibri" w:hAnsi="Calibri" w:cs="Calibri"/>
         </w:rPr>
         <w:t xml:space="preserve">[N </w:t>
       </w:r>
-      <w:r>
-        <w:rPr>
-          <w:rFonts w:ascii="Calibri" w:eastAsia="Calibri" w:hAnsi="Calibri" w:cs="Calibri"/>
-          <w:i/>
-          <w:lang w:val="en-US"/>
+      <w:proofErr w:type="spellStart"/>
+      <w:r>
+        <w:rPr>
+          <w:rFonts w:ascii="Calibri" w:eastAsia="Calibri" w:hAnsi="Calibri" w:cs="Calibri"/>
+          <w:i/>
         </w:rPr>
         <w:t>likes</w:t>
       </w:r>
-      <w:r>
-        <w:rPr>
-          <w:rFonts w:ascii="Calibri" w:eastAsia="Calibri" w:hAnsi="Calibri" w:cs="Calibri"/>
-          <w:lang w:val="en-US"/>
+      <w:proofErr w:type="spellEnd"/>
+      <w:r>
+        <w:rPr>
+          <w:rFonts w:ascii="Calibri" w:eastAsia="Calibri" w:hAnsi="Calibri" w:cs="Calibri"/>
         </w:rPr>
         <w:t>]</w:t>
       </w:r>
@@ -19011,28 +19147,26 @@
         <w:jc w:val="both"/>
         <w:rPr>
           <w:rFonts w:ascii="Calibri" w:eastAsia="Calibri" w:hAnsi="Calibri" w:cs="Calibri"/>
-          <w:lang w:val="en-US"/>
-        </w:rPr>
-      </w:pPr>
-      <w:r>
-        <w:rPr>
-          <w:rFonts w:ascii="Calibri" w:eastAsia="Calibri" w:hAnsi="Calibri" w:cs="Calibri"/>
-          <w:lang w:val="en-US"/>
+        </w:rPr>
+      </w:pPr>
+      <w:r>
+        <w:rPr>
+          <w:rFonts w:ascii="Calibri" w:eastAsia="Calibri" w:hAnsi="Calibri" w:cs="Calibri"/>
         </w:rPr>
         <w:t xml:space="preserve">[N </w:t>
       </w:r>
-      <w:r>
-        <w:rPr>
-          <w:rFonts w:ascii="Calibri" w:eastAsia="Calibri" w:hAnsi="Calibri" w:cs="Calibri"/>
-          <w:i/>
-          <w:lang w:val="en-US"/>
+      <w:proofErr w:type="spellStart"/>
+      <w:r>
+        <w:rPr>
+          <w:rFonts w:ascii="Calibri" w:eastAsia="Calibri" w:hAnsi="Calibri" w:cs="Calibri"/>
+          <w:i/>
         </w:rPr>
         <w:t>likes</w:t>
       </w:r>
-      <w:r>
-        <w:rPr>
-          <w:rFonts w:ascii="Calibri" w:eastAsia="Calibri" w:hAnsi="Calibri" w:cs="Calibri"/>
-          <w:lang w:val="en-US"/>
+      <w:proofErr w:type="spellEnd"/>
+      <w:r>
+        <w:rPr>
+          <w:rFonts w:ascii="Calibri" w:eastAsia="Calibri" w:hAnsi="Calibri" w:cs="Calibri"/>
         </w:rPr>
         <w:t>]</w:t>
       </w:r>
@@ -21895,7 +22029,7 @@
         </w:rPr>
         <w:drawing>
           <wp:inline distT="0" distB="0" distL="0" distR="0">
-            <wp:extent cx="7568449" cy="7971162"/>
+            <wp:extent cx="7568448" cy="7971162"/>
             <wp:effectExtent l="0" t="0" r="0" b="0"/>
             <wp:docPr id="4" name="Immagine 1" descr="D:\Documents\Università\Corsi\II anno\I semestre\Programmazione ad Oggetti\Progetto\Modello UML.png"/>
             <wp:cNvGraphicFramePr>
@@ -21919,7 +22053,7 @@
                   <pic:spPr bwMode="auto">
                     <a:xfrm>
                       <a:off x="0" y="0"/>
-                      <a:ext cx="7568449" cy="7971162"/>
+                      <a:ext cx="7568448" cy="7971162"/>
                     </a:xfrm>
                     <a:prstGeom prst="rect">
                       <a:avLst/>
@@ -25846,7 +25980,28 @@
               <w:spacing w:after="60" w:line="276" w:lineRule="auto"/>
             </w:pPr>
             <w:r>
-              <w:t>???</w:t>
+              <w:t xml:space="preserve">Mostra l’elenco dei propri amici e permette di visualizzarne la bacheca e il profilo facendo riferimento alle funzioni </w:t>
+            </w:r>
+            <w:r>
+              <w:rPr>
+                <w:i/>
+              </w:rPr>
+              <w:t>visualizza_bacheca_amico()</w:t>
+            </w:r>
+            <w:r>
+              <w:t xml:space="preserve"> e </w:t>
+            </w:r>
+            <w:r>
+              <w:rPr>
+                <w:i/>
+              </w:rPr>
+              <w:t>visualizza_profilo_amico()</w:t>
+            </w:r>
+            <w:r>
+              <w:rPr>
+                <w:i/>
+              </w:rPr>
+              <w:t>.</w:t>
             </w:r>
           </w:p>
         </w:tc>
@@ -26409,7 +26564,11 @@
               <w:spacing w:after="60" w:line="276" w:lineRule="auto"/>
             </w:pPr>
             <w:r>
-              <w:t>Restituisce il numero di richieste pendenti possedute dall’utente in questione. Viene utilizzata per visualizzare un’eventuale notifica nella schermata iniziale.</w:t>
+              <w:t xml:space="preserve">Restituisce il numero di richieste pendenti possedute dall’utente in questione. Viene utilizzata per visualizzare </w:t>
+            </w:r>
+            <w:r>
+              <w:lastRenderedPageBreak/>
+              <w:t>un’eventuale notifica nella schermata iniziale.</w:t>
             </w:r>
           </w:p>
         </w:tc>
@@ -26462,7 +26621,6 @@
                 <w:sz w:val="24"/>
                 <w:u w:val="words"/>
               </w:rPr>
-              <w:lastRenderedPageBreak/>
               <w:t>Bacheca</w:t>
             </w:r>
           </w:p>
@@ -27743,6 +27901,7 @@
               <w:rPr>
                 <w:b/>
               </w:rPr>
+              <w:lastRenderedPageBreak/>
               <w:t>string</w:t>
             </w:r>
             <w:proofErr w:type="spellEnd"/>
@@ -27812,7 +27971,6 @@
               <w:rPr>
                 <w:b/>
               </w:rPr>
-              <w:lastRenderedPageBreak/>
               <w:t>string</w:t>
             </w:r>
             <w:proofErr w:type="spellEnd"/>
@@ -29532,6 +29690,7 @@
               <w:rPr>
                 <w:b/>
               </w:rPr>
+              <w:lastRenderedPageBreak/>
               <w:t>Utente*</w:t>
             </w:r>
             <w:proofErr w:type="spellEnd"/>
@@ -29667,7 +29826,6 @@
               <w:rPr>
                 <w:b/>
               </w:rPr>
-              <w:lastRenderedPageBreak/>
               <w:t>void</w:t>
             </w:r>
             <w:proofErr w:type="spellEnd"/>
@@ -30973,6 +31131,7 @@
               <w:rPr>
                 <w:b/>
               </w:rPr>
+              <w:lastRenderedPageBreak/>
               <w:t>id_amicizia</w:t>
             </w:r>
             <w:proofErr w:type="spellEnd"/>
@@ -31021,7 +31180,6 @@
               <w:rPr>
                 <w:i/>
               </w:rPr>
-              <w:lastRenderedPageBreak/>
               <w:t>lista_</w:t>
             </w:r>
             <w:r>
@@ -31061,7 +31219,6 @@
               <w:rPr>
                 <w:b/>
               </w:rPr>
-              <w:lastRenderedPageBreak/>
               <w:t xml:space="preserve">Utente: </w:t>
             </w:r>
             <w:proofErr w:type="spellStart"/>
@@ -32910,6 +33067,7 @@
                 <w:b/>
                 <w:i/>
               </w:rPr>
+              <w:lastRenderedPageBreak/>
               <w:t>map</w:t>
             </w:r>
             <w:proofErr w:type="spellEnd"/>
@@ -32990,7 +33148,6 @@
                 <w:b/>
                 <w:i/>
               </w:rPr>
-              <w:lastRenderedPageBreak/>
               <w:t>s</w:t>
             </w:r>
             <w:r>
@@ -35149,10 +35306,9 @@
         </w:tc>
       </w:tr>
     </w:tbl>
-    <w:p/>
-    <w:p>
-      <w:pPr>
-        <w:spacing w:after="60"/>
+    <w:p>
+      <w:pPr>
+        <w:spacing w:before="120" w:after="60"/>
       </w:pPr>
       <w:r>
         <w:t xml:space="preserve">È stato inoltre incluso un secondo </w:t>
@@ -35346,6 +35502,7 @@
               <w:rPr>
                 <w:b/>
               </w:rPr>
+              <w:lastRenderedPageBreak/>
               <w:t xml:space="preserve">mese: </w:t>
             </w:r>
             <w:proofErr w:type="spellStart"/>
@@ -35392,7 +35549,6 @@
               <w:rPr>
                 <w:b/>
               </w:rPr>
-              <w:lastRenderedPageBreak/>
               <w:t xml:space="preserve">anno: </w:t>
             </w:r>
             <w:proofErr w:type="spellStart"/>
@@ -36166,7 +36322,10 @@
       </w:r>
       <w:proofErr w:type="spellEnd"/>
       <w:r>
-        <w:t>”, contenente le impostazioni relative ai percorsi dei file utilizzati come basi di dati al fine di rendere gli stessi personalizzabili senza alterare il codice.</w:t>
+        <w:t>”, contenente le impostazioni relative ai percorsi dei file utilizzati come basi di dati al fine di rendere gli stessi personaliz</w:t>
+      </w:r>
+      <w:r>
+        <w:t>zabili senza alterare il codice, oltre alle variabili globali relative all’ID univoco progressivo.</w:t>
       </w:r>
     </w:p>
     <w:tbl>
@@ -36690,6 +36849,264 @@
           </w:p>
         </w:tc>
       </w:tr>
+      <w:tr>
+        <w:trPr>
+          <w:trHeight w:val="340"/>
+        </w:trPr>
+        <w:tc>
+          <w:tcPr>
+            <w:tcW w:w="3510" w:type="dxa"/>
+            <w:vAlign w:val="center"/>
+          </w:tcPr>
+          <w:p>
+            <w:pPr>
+              <w:rPr>
+                <w:b/>
+              </w:rPr>
+            </w:pPr>
+            <w:proofErr w:type="spellStart"/>
+            <w:r>
+              <w:rPr>
+                <w:b/>
+              </w:rPr>
+              <w:t>id_a</w:t>
+            </w:r>
+            <w:proofErr w:type="spellEnd"/>
+            <w:r>
+              <w:rPr>
+                <w:b/>
+              </w:rPr>
+              <w:t xml:space="preserve">: </w:t>
+            </w:r>
+            <w:proofErr w:type="spellStart"/>
+            <w:r>
+              <w:rPr>
+                <w:b/>
+              </w:rPr>
+              <w:t>int</w:t>
+            </w:r>
+            <w:proofErr w:type="spellEnd"/>
+          </w:p>
+        </w:tc>
+        <w:tc>
+          <w:tcPr>
+            <w:tcW w:w="6268" w:type="dxa"/>
+            <w:vAlign w:val="center"/>
+          </w:tcPr>
+          <w:p>
+            <w:r>
+              <w:t xml:space="preserve">Impostazione di </w:t>
+            </w:r>
+            <w:r>
+              <w:rPr>
+                <w:i/>
+              </w:rPr>
+              <w:t>default</w:t>
+            </w:r>
+            <w:r>
+              <w:t xml:space="preserve"> dell’ID univoco progressivo relativo alle richieste di amicizia</w:t>
+            </w:r>
+          </w:p>
+        </w:tc>
+      </w:tr>
+      <w:tr>
+        <w:trPr>
+          <w:trHeight w:val="340"/>
+        </w:trPr>
+        <w:tc>
+          <w:tcPr>
+            <w:tcW w:w="3510" w:type="dxa"/>
+            <w:vAlign w:val="center"/>
+          </w:tcPr>
+          <w:p>
+            <w:pPr>
+              <w:rPr>
+                <w:b/>
+              </w:rPr>
+            </w:pPr>
+            <w:proofErr w:type="spellStart"/>
+            <w:r>
+              <w:rPr>
+                <w:b/>
+              </w:rPr>
+              <w:t>id_</w:t>
+            </w:r>
+            <w:r>
+              <w:rPr>
+                <w:b/>
+              </w:rPr>
+              <w:t>c</w:t>
+            </w:r>
+            <w:proofErr w:type="spellEnd"/>
+            <w:r>
+              <w:rPr>
+                <w:b/>
+              </w:rPr>
+              <w:t xml:space="preserve">: </w:t>
+            </w:r>
+            <w:proofErr w:type="spellStart"/>
+            <w:r>
+              <w:rPr>
+                <w:b/>
+              </w:rPr>
+              <w:t>int</w:t>
+            </w:r>
+            <w:proofErr w:type="spellEnd"/>
+          </w:p>
+        </w:tc>
+        <w:tc>
+          <w:tcPr>
+            <w:tcW w:w="6268" w:type="dxa"/>
+            <w:vAlign w:val="center"/>
+          </w:tcPr>
+          <w:p>
+            <w:r>
+              <w:t xml:space="preserve">Impostazione di </w:t>
+            </w:r>
+            <w:r>
+              <w:rPr>
+                <w:i/>
+              </w:rPr>
+              <w:t>default</w:t>
+            </w:r>
+            <w:r>
+              <w:t xml:space="preserve"> dell’ID univoco progressivo relativo ai commenti</w:t>
+            </w:r>
+          </w:p>
+        </w:tc>
+      </w:tr>
+      <w:tr>
+        <w:trPr>
+          <w:trHeight w:val="340"/>
+        </w:trPr>
+        <w:tc>
+          <w:tcPr>
+            <w:tcW w:w="3510" w:type="dxa"/>
+            <w:vAlign w:val="center"/>
+          </w:tcPr>
+          <w:p>
+            <w:pPr>
+              <w:rPr>
+                <w:b/>
+              </w:rPr>
+            </w:pPr>
+            <w:proofErr w:type="spellStart"/>
+            <w:r>
+              <w:rPr>
+                <w:b/>
+              </w:rPr>
+              <w:t>id_</w:t>
+            </w:r>
+            <w:r>
+              <w:rPr>
+                <w:b/>
+              </w:rPr>
+              <w:t>p</w:t>
+            </w:r>
+            <w:proofErr w:type="spellEnd"/>
+            <w:r>
+              <w:rPr>
+                <w:b/>
+              </w:rPr>
+              <w:t xml:space="preserve">: </w:t>
+            </w:r>
+            <w:proofErr w:type="spellStart"/>
+            <w:r>
+              <w:rPr>
+                <w:b/>
+              </w:rPr>
+              <w:t>int</w:t>
+            </w:r>
+            <w:proofErr w:type="spellEnd"/>
+          </w:p>
+        </w:tc>
+        <w:tc>
+          <w:tcPr>
+            <w:tcW w:w="6268" w:type="dxa"/>
+            <w:vAlign w:val="center"/>
+          </w:tcPr>
+          <w:p>
+            <w:r>
+              <w:t xml:space="preserve">Impostazione di </w:t>
+            </w:r>
+            <w:r>
+              <w:rPr>
+                <w:i/>
+              </w:rPr>
+              <w:t>default</w:t>
+            </w:r>
+            <w:r>
+              <w:t xml:space="preserve"> dell’ID univoco progressivo relativo ai post</w:t>
+            </w:r>
+          </w:p>
+        </w:tc>
+      </w:tr>
+      <w:tr>
+        <w:trPr>
+          <w:trHeight w:val="340"/>
+        </w:trPr>
+        <w:tc>
+          <w:tcPr>
+            <w:tcW w:w="3510" w:type="dxa"/>
+            <w:vAlign w:val="center"/>
+          </w:tcPr>
+          <w:p>
+            <w:pPr>
+              <w:rPr>
+                <w:b/>
+              </w:rPr>
+            </w:pPr>
+            <w:proofErr w:type="spellStart"/>
+            <w:r>
+              <w:rPr>
+                <w:b/>
+              </w:rPr>
+              <w:t>id_</w:t>
+            </w:r>
+            <w:r>
+              <w:rPr>
+                <w:b/>
+              </w:rPr>
+              <w:t>u</w:t>
+            </w:r>
+            <w:proofErr w:type="spellEnd"/>
+            <w:r>
+              <w:rPr>
+                <w:b/>
+              </w:rPr>
+              <w:t xml:space="preserve">: </w:t>
+            </w:r>
+            <w:proofErr w:type="spellStart"/>
+            <w:r>
+              <w:rPr>
+                <w:b/>
+              </w:rPr>
+              <w:t>int</w:t>
+            </w:r>
+            <w:proofErr w:type="spellEnd"/>
+          </w:p>
+        </w:tc>
+        <w:tc>
+          <w:tcPr>
+            <w:tcW w:w="6268" w:type="dxa"/>
+            <w:vAlign w:val="center"/>
+          </w:tcPr>
+          <w:p>
+            <w:r>
+              <w:t xml:space="preserve">Impostazione di </w:t>
+            </w:r>
+            <w:r>
+              <w:rPr>
+                <w:i/>
+              </w:rPr>
+              <w:t>default</w:t>
+            </w:r>
+            <w:r>
+              <w:t xml:space="preserve"> dell’ID univoco progressivo relativo agli utenti</w:t>
+            </w:r>
+          </w:p>
+        </w:tc>
+      </w:tr>
     </w:tbl>
     <w:p>
       <w:pPr>
@@ -36698,6 +37115,7 @@
       <w:bookmarkStart w:id="26" w:name="_Toc407976084"/>
       <w:proofErr w:type="spellStart"/>
       <w:r>
+        <w:lastRenderedPageBreak/>
         <w:t>Sitografia</w:t>
       </w:r>
       <w:bookmarkEnd w:id="26"/>
@@ -37114,17 +37532,7 @@
             <w:sz w:val="22"/>
             <w:szCs w:val="22"/>
           </w:rPr>
-          <w:t>https://www.daniweb.com/software-development/cpp/threads/398829/restricting-string-input-</w:t>
-        </w:r>
-        <w:r>
-          <w:rPr>
-            <w:rFonts w:asciiTheme="minorHAnsi" w:hAnsiTheme="minorHAnsi"/>
-            <w:b/>
-            <w:sz w:val="22"/>
-            <w:szCs w:val="22"/>
-          </w:rPr>
-          <w:lastRenderedPageBreak/>
-          <w:t>size-c-vs-c-strings</w:t>
+          <w:t>https://www.daniweb.com/software-development/cpp/threads/398829/restricting-string-input-size-c-vs-c-strings</w:t>
         </w:r>
       </w:hyperlink>
     </w:p>
@@ -37549,7 +37957,7 @@
             <w:rPr>
               <w:noProof/>
             </w:rPr>
-            <w:t>17</w:t>
+            <w:t>26</w:t>
           </w:r>
         </w:fldSimple>
         <w:r>
@@ -42197,7 +42605,7 @@
 </file>
 
 <file path=customXml/itemProps1.xml><?xml version="1.0" encoding="utf-8"?>
-<ds:datastoreItem xmlns:ds="http://schemas.openxmlformats.org/officeDocument/2006/customXml" ds:itemID="{02868F61-7B80-44FA-A013-A02D18954CD4}">
+<ds:datastoreItem xmlns:ds="http://schemas.openxmlformats.org/officeDocument/2006/customXml" ds:itemID="{A82E5BB2-8A14-4B49-B847-DC7259A0C90F}">
   <ds:schemaRefs>
     <ds:schemaRef ds:uri="http://schemas.openxmlformats.org/officeDocument/2006/bibliography"/>
   </ds:schemaRefs>

</xml_diff>

<commit_message>
Fix vari, update documento
Fix indentazione codice, leggero cambiamento ai messaggi di conferma
pubblicazione commento e post, aggiunta messaggi di conferma
annullamento commenti e post, fix controllo su anno bisestile prima non
funzionante a causa dell'utilizzo di anno invece che _anno, update
documento finale.
</commit_message>
<xml_diff>
--- a/Documento finale.docx
+++ b/Documento finale.docx
@@ -185,7 +185,7 @@
                               <a:blip r:embed="rId8" cstate="print">
                                 <a:extLst>
                                   <a:ext uri="{28A0092B-C50C-407E-A947-70E740481C1C}">
-                                    <a14:useLocalDpi xmlns="" xmlns:wpc="http://schemas.microsoft.com/office/word/2010/wordprocessingCanvas" xmlns:mc="http://schemas.openxmlformats.org/markup-compatibility/2006" xmlns:o="urn:schemas-microsoft-com:office:office" xmlns:v="urn:schemas-microsoft-com:vml" xmlns:wp14="http://schemas.microsoft.com/office/word/2010/wordprocessingDrawing" xmlns:w10="urn:schemas-microsoft-com:office:word" xmlns:w="http://schemas.openxmlformats.org/wordprocessingml/2006/main" xmlns:w14="http://schemas.microsoft.com/office/word/2010/wordml" xmlns:wpg="http://schemas.microsoft.com/office/word/2010/wordprocessingGroup" xmlns:wpi="http://schemas.microsoft.com/office/word/2010/wordprocessingInk" xmlns:wps="http://schemas.microsoft.com/office/word/2010/wordprocessingShape" xmlns:a14="http://schemas.microsoft.com/office/drawing/2010/main" val="0"/>
+                                    <a14:useLocalDpi xmlns:a14="http://schemas.microsoft.com/office/drawing/2010/main" xmlns:wps="http://schemas.microsoft.com/office/word/2010/wordprocessingShape" xmlns:wpi="http://schemas.microsoft.com/office/word/2010/wordprocessingInk" xmlns:wpg="http://schemas.microsoft.com/office/word/2010/wordprocessingGroup" xmlns:w14="http://schemas.microsoft.com/office/word/2010/wordml" xmlns:w="http://schemas.openxmlformats.org/wordprocessingml/2006/main" xmlns:w10="urn:schemas-microsoft-com:office:word" xmlns:wp14="http://schemas.microsoft.com/office/word/2010/wordprocessingDrawing" xmlns:v="urn:schemas-microsoft-com:vml" xmlns:o="urn:schemas-microsoft-com:office:office" xmlns:mc="http://schemas.openxmlformats.org/markup-compatibility/2006" xmlns:wpc="http://schemas.microsoft.com/office/word/2010/wordprocessingCanvas" xmlns="" val="0"/>
                                   </a:ext>
                                 </a:extLst>
                               </a:blip>
@@ -20007,7 +20007,19 @@
         <w:rPr>
           <w:rFonts w:ascii="Calibri" w:eastAsia="Calibri" w:hAnsi="Calibri" w:cs="Calibri"/>
         </w:rPr>
-        <w:t xml:space="preserve">er tornare </w:t>
+        <w:t xml:space="preserve">er </w:t>
+      </w:r>
+      <w:r>
+        <w:rPr>
+          <w:rFonts w:ascii="Calibri" w:eastAsia="Calibri" w:hAnsi="Calibri" w:cs="Calibri"/>
+        </w:rPr>
+        <w:t xml:space="preserve">annullare e </w:t>
+      </w:r>
+      <w:r>
+        <w:rPr>
+          <w:rFonts w:ascii="Calibri" w:eastAsia="Calibri" w:hAnsi="Calibri" w:cs="Calibri"/>
+        </w:rPr>
+        <w:t xml:space="preserve">tornare </w:t>
       </w:r>
       <w:r>
         <w:rPr>
@@ -20020,115 +20032,6 @@
           <w:rFonts w:ascii="Calibri" w:eastAsia="Calibri" w:hAnsi="Calibri" w:cs="Calibri"/>
         </w:rPr>
         <w:t xml:space="preserve"> ___</w:t>
-      </w:r>
-    </w:p>
-    <w:p>
-      <w:pPr>
-        <w:ind w:left="708"/>
-        <w:jc w:val="both"/>
-        <w:rPr>
-          <w:rFonts w:ascii="Calibri" w:eastAsia="Calibri" w:hAnsi="Calibri" w:cs="Calibri"/>
-        </w:rPr>
-      </w:pPr>
-      <w:r>
-        <w:rPr>
-          <w:rFonts w:ascii="Calibri" w:eastAsia="Calibri" w:hAnsi="Calibri" w:cs="Calibri"/>
-          <w:i/>
-        </w:rPr>
-        <w:t>Messaggio di conferma:</w:t>
-      </w:r>
-      <w:r>
-        <w:rPr>
-          <w:rFonts w:ascii="Calibri" w:eastAsia="Calibri" w:hAnsi="Calibri" w:cs="Calibri"/>
-          <w:i/>
-        </w:rPr>
-        <w:t xml:space="preserve"> </w:t>
-      </w:r>
-      <w:r>
-        <w:rPr>
-          <w:rFonts w:ascii="Calibri" w:eastAsia="Calibri" w:hAnsi="Calibri" w:cs="Calibri"/>
-        </w:rPr>
-        <w:t>Commento aggiunto!</w:t>
-      </w:r>
-    </w:p>
-    <w:p>
-      <w:pPr>
-        <w:spacing w:after="60"/>
-        <w:jc w:val="both"/>
-        <w:rPr>
-          <w:rFonts w:ascii="Calibri" w:eastAsia="Calibri" w:hAnsi="Calibri" w:cs="Calibri"/>
-          <w:i/>
-          <w:u w:val="single"/>
-        </w:rPr>
-      </w:pPr>
-      <w:r>
-        <w:rPr>
-          <w:rFonts w:ascii="Calibri" w:eastAsia="Calibri" w:hAnsi="Calibri" w:cs="Calibri"/>
-          <w:b/>
-          <w:i/>
-          <w:u w:val="single"/>
-        </w:rPr>
-        <w:t>(00.2.X.2)</w:t>
-      </w:r>
-      <w:r>
-        <w:rPr>
-          <w:rFonts w:ascii="Calibri" w:eastAsia="Calibri" w:hAnsi="Calibri" w:cs="Calibri"/>
-          <w:i/>
-          <w:u w:val="single"/>
-        </w:rPr>
-        <w:t xml:space="preserve"> Metti “mi piace” ad un post</w:t>
-      </w:r>
-      <w:r>
-        <w:rPr>
-          <w:rFonts w:ascii="Calibri" w:eastAsia="Calibri" w:hAnsi="Calibri" w:cs="Calibri"/>
-          <w:i/>
-        </w:rPr>
-        <w:tab/>
-      </w:r>
-      <w:r>
-        <w:rPr>
-          <w:rFonts w:ascii="Calibri" w:eastAsia="Calibri" w:hAnsi="Calibri" w:cs="Calibri"/>
-          <w:i/>
-        </w:rPr>
-        <w:tab/>
-      </w:r>
-      <w:r>
-        <w:rPr>
-          <w:rFonts w:ascii="Calibri" w:eastAsia="Calibri" w:hAnsi="Calibri" w:cs="Calibri"/>
-          <w:i/>
-        </w:rPr>
-        <w:tab/>
-      </w:r>
-      <w:r>
-        <w:rPr>
-          <w:rFonts w:ascii="Calibri" w:eastAsia="Calibri" w:hAnsi="Calibri" w:cs="Calibri"/>
-          <w:i/>
-        </w:rPr>
-        <w:tab/>
-      </w:r>
-      <w:r>
-        <w:rPr>
-          <w:rFonts w:ascii="Calibri" w:eastAsia="Calibri" w:hAnsi="Calibri" w:cs="Calibri"/>
-          <w:b/>
-          <w:i/>
-        </w:rPr>
-        <w:t>[UC</w:t>
-      </w:r>
-      <w:r>
-        <w:rPr>
-          <w:rFonts w:ascii="Calibri" w:eastAsia="Calibri" w:hAnsi="Calibri" w:cs="Calibri"/>
-          <w:b/>
-          <w:i/>
-        </w:rPr>
-        <w:t>10</w:t>
-      </w:r>
-      <w:r>
-        <w:rPr>
-          <w:rFonts w:ascii="Calibri" w:eastAsia="Calibri" w:hAnsi="Calibri" w:cs="Calibri"/>
-          <w:b/>
-          <w:i/>
-        </w:rPr>
-        <w:t>]</w:t>
       </w:r>
     </w:p>
     <w:p>
@@ -20145,6 +20048,151 @@
           <w:rFonts w:ascii="Calibri" w:eastAsia="Calibri" w:hAnsi="Calibri" w:cs="Calibri"/>
           <w:i/>
         </w:rPr>
+        <w:t>Messaggio di conferma:</w:t>
+      </w:r>
+      <w:r>
+        <w:rPr>
+          <w:rFonts w:ascii="Calibri" w:eastAsia="Calibri" w:hAnsi="Calibri" w:cs="Calibri"/>
+          <w:i/>
+        </w:rPr>
+        <w:t xml:space="preserve"> </w:t>
+      </w:r>
+      <w:r>
+        <w:rPr>
+          <w:rFonts w:ascii="Calibri" w:eastAsia="Calibri" w:hAnsi="Calibri" w:cs="Calibri"/>
+        </w:rPr>
+        <w:t xml:space="preserve">Commento </w:t>
+      </w:r>
+      <w:r>
+        <w:rPr>
+          <w:rFonts w:ascii="Calibri" w:eastAsia="Calibri" w:hAnsi="Calibri" w:cs="Calibri"/>
+        </w:rPr>
+        <w:t>pubblicato</w:t>
+      </w:r>
+      <w:r>
+        <w:rPr>
+          <w:rFonts w:ascii="Calibri" w:eastAsia="Calibri" w:hAnsi="Calibri" w:cs="Calibri"/>
+        </w:rPr>
+        <w:t>!</w:t>
+      </w:r>
+    </w:p>
+    <w:p>
+      <w:pPr>
+        <w:ind w:left="708"/>
+        <w:jc w:val="both"/>
+        <w:rPr>
+          <w:rFonts w:ascii="Calibri" w:eastAsia="Calibri" w:hAnsi="Calibri" w:cs="Calibri"/>
+        </w:rPr>
+      </w:pPr>
+      <w:r>
+        <w:rPr>
+          <w:rFonts w:ascii="Calibri" w:eastAsia="Calibri" w:hAnsi="Calibri" w:cs="Calibri"/>
+          <w:i/>
+        </w:rPr>
+        <w:t>Messaggio di conferma annullamento pubblicazione:</w:t>
+      </w:r>
+      <w:r>
+        <w:rPr>
+          <w:rFonts w:ascii="Calibri" w:eastAsia="Calibri" w:hAnsi="Calibri" w:cs="Calibri"/>
+        </w:rPr>
+        <w:t xml:space="preserve"> Pubblicazione del commento annullata!</w:t>
+      </w:r>
+    </w:p>
+    <w:p>
+      <w:pPr>
+        <w:spacing w:after="60"/>
+        <w:jc w:val="both"/>
+        <w:rPr>
+          <w:rFonts w:ascii="Calibri" w:eastAsia="Calibri" w:hAnsi="Calibri" w:cs="Calibri"/>
+          <w:i/>
+          <w:u w:val="single"/>
+        </w:rPr>
+      </w:pPr>
+      <w:r>
+        <w:rPr>
+          <w:rFonts w:ascii="Calibri" w:eastAsia="Calibri" w:hAnsi="Calibri" w:cs="Calibri"/>
+          <w:b/>
+          <w:i/>
+          <w:u w:val="single"/>
+        </w:rPr>
+        <w:t>(00.2.X.2)</w:t>
+      </w:r>
+      <w:r>
+        <w:rPr>
+          <w:rFonts w:ascii="Calibri" w:eastAsia="Calibri" w:hAnsi="Calibri" w:cs="Calibri"/>
+          <w:i/>
+          <w:u w:val="single"/>
+        </w:rPr>
+        <w:t xml:space="preserve"> Metti “mi piace” ad un post</w:t>
+      </w:r>
+      <w:r>
+        <w:rPr>
+          <w:rFonts w:ascii="Calibri" w:eastAsia="Calibri" w:hAnsi="Calibri" w:cs="Calibri"/>
+          <w:i/>
+        </w:rPr>
+        <w:tab/>
+      </w:r>
+      <w:r>
+        <w:rPr>
+          <w:rFonts w:ascii="Calibri" w:eastAsia="Calibri" w:hAnsi="Calibri" w:cs="Calibri"/>
+          <w:i/>
+        </w:rPr>
+        <w:tab/>
+      </w:r>
+      <w:r>
+        <w:rPr>
+          <w:rFonts w:ascii="Calibri" w:eastAsia="Calibri" w:hAnsi="Calibri" w:cs="Calibri"/>
+          <w:i/>
+        </w:rPr>
+        <w:tab/>
+      </w:r>
+      <w:r>
+        <w:rPr>
+          <w:rFonts w:ascii="Calibri" w:eastAsia="Calibri" w:hAnsi="Calibri" w:cs="Calibri"/>
+          <w:i/>
+        </w:rPr>
+        <w:tab/>
+      </w:r>
+      <w:r>
+        <w:rPr>
+          <w:rFonts w:ascii="Calibri" w:eastAsia="Calibri" w:hAnsi="Calibri" w:cs="Calibri"/>
+          <w:b/>
+          <w:i/>
+        </w:rPr>
+        <w:t>[UC</w:t>
+      </w:r>
+      <w:r>
+        <w:rPr>
+          <w:rFonts w:ascii="Calibri" w:eastAsia="Calibri" w:hAnsi="Calibri" w:cs="Calibri"/>
+          <w:b/>
+          <w:i/>
+        </w:rPr>
+        <w:t>10</w:t>
+      </w:r>
+      <w:r>
+        <w:rPr>
+          <w:rFonts w:ascii="Calibri" w:eastAsia="Calibri" w:hAnsi="Calibri" w:cs="Calibri"/>
+          <w:b/>
+          <w:i/>
+        </w:rPr>
+        <w:t>]</w:t>
+      </w:r>
+    </w:p>
+    <w:p>
+      <w:pPr>
+        <w:spacing w:after="0"/>
+        <w:ind w:left="708"/>
+        <w:jc w:val="both"/>
+        <w:rPr>
+          <w:rFonts w:ascii="Calibri" w:eastAsia="Calibri" w:hAnsi="Calibri" w:cs="Calibri"/>
+        </w:rPr>
+      </w:pPr>
+      <w:r>
+        <w:rPr>
+          <w:rFonts w:ascii="Calibri" w:eastAsia="Calibri" w:hAnsi="Calibri" w:cs="Calibri"/>
+          <w:i/>
+        </w:rPr>
+        <w:lastRenderedPageBreak/>
         <w:t xml:space="preserve">Se aggiunto: </w:t>
       </w:r>
       <w:proofErr w:type="spellStart"/>
@@ -20176,7 +20224,6 @@
           <w:rFonts w:ascii="Calibri" w:eastAsia="Calibri" w:hAnsi="Calibri" w:cs="Calibri"/>
           <w:i/>
         </w:rPr>
-        <w:lastRenderedPageBreak/>
         <w:t>Se rimosso:</w:t>
       </w:r>
       <w:r>
@@ -21206,6 +21253,7 @@
         <w:rPr>
           <w:rFonts w:ascii="Calibri" w:eastAsia="Calibri" w:hAnsi="Calibri" w:cs="Calibri"/>
         </w:rPr>
+        <w:lastRenderedPageBreak/>
         <w:t>P</w:t>
       </w:r>
       <w:r>
@@ -21233,7 +21281,6 @@
         <w:rPr>
           <w:rFonts w:ascii="Calibri" w:eastAsia="Calibri" w:hAnsi="Calibri" w:cs="Calibri"/>
         </w:rPr>
-        <w:lastRenderedPageBreak/>
         <w:t>P</w:t>
       </w:r>
       <w:r>
@@ -21897,7 +21944,19 @@
         <w:rPr>
           <w:rFonts w:ascii="Calibri" w:eastAsia="Calibri" w:hAnsi="Calibri" w:cs="Calibri"/>
         </w:rPr>
-        <w:t>Post aggiunto!</w:t>
+        <w:t xml:space="preserve">Post </w:t>
+      </w:r>
+      <w:r>
+        <w:rPr>
+          <w:rFonts w:ascii="Calibri" w:eastAsia="Calibri" w:hAnsi="Calibri" w:cs="Calibri"/>
+        </w:rPr>
+        <w:t>pubblicato</w:t>
+      </w:r>
+      <w:r>
+        <w:rPr>
+          <w:rFonts w:ascii="Calibri" w:eastAsia="Calibri" w:hAnsi="Calibri" w:cs="Calibri"/>
+        </w:rPr>
+        <w:t>!</w:t>
       </w:r>
     </w:p>
     <w:p>
@@ -21919,7 +21978,13 @@
         <w:rPr>
           <w:rFonts w:ascii="Calibri" w:eastAsia="Calibri" w:hAnsi="Calibri" w:cs="Calibri"/>
         </w:rPr>
-        <w:t>Post annullato!</w:t>
+        <w:t>Pubblicazione del post annullata</w:t>
+      </w:r>
+      <w:r>
+        <w:rPr>
+          <w:rFonts w:ascii="Calibri" w:eastAsia="Calibri" w:hAnsi="Calibri" w:cs="Calibri"/>
+        </w:rPr>
+        <w:t>!</w:t>
       </w:r>
     </w:p>
     <w:p>
@@ -36929,13 +36994,7 @@
               <w:rPr>
                 <w:b/>
               </w:rPr>
-              <w:t>id_</w:t>
-            </w:r>
-            <w:r>
-              <w:rPr>
-                <w:b/>
-              </w:rPr>
-              <w:t>c</w:t>
+              <w:t>id_c</w:t>
             </w:r>
             <w:proofErr w:type="spellEnd"/>
             <w:r>
@@ -36995,13 +37054,7 @@
               <w:rPr>
                 <w:b/>
               </w:rPr>
-              <w:t>id_</w:t>
-            </w:r>
-            <w:r>
-              <w:rPr>
-                <w:b/>
-              </w:rPr>
-              <w:t>p</w:t>
+              <w:t>id_p</w:t>
             </w:r>
             <w:proofErr w:type="spellEnd"/>
             <w:r>
@@ -37061,13 +37114,7 @@
               <w:rPr>
                 <w:b/>
               </w:rPr>
-              <w:t>id_</w:t>
-            </w:r>
-            <w:r>
-              <w:rPr>
-                <w:b/>
-              </w:rPr>
-              <w:t>u</w:t>
+              <w:t>id_u</w:t>
             </w:r>
             <w:proofErr w:type="spellEnd"/>
             <w:r>
@@ -37957,7 +38004,7 @@
             <w:rPr>
               <w:noProof/>
             </w:rPr>
-            <w:t>26</w:t>
+            <w:t>15</w:t>
           </w:r>
         </w:fldSimple>
         <w:r>
@@ -42594,7 +42641,7 @@
   <a:extraClrSchemeLst/>
   <a:extLst>
     <a:ext uri="{05A4C25C-085E-4340-85A3-A5531E510DB2}">
-      <thm15:themeFamily xmlns="" xmlns:thm15="http://schemas.microsoft.com/office/thememl/2012/main" name="Office Theme" id="{62F939B6-93AF-4DB8-9C6B-D6C7DFDC589F}" vid="{4A3C46E8-61CC-4603-A589-7422A47A8E4A}"/>
+      <thm15:themeFamily xmlns:thm15="http://schemas.microsoft.com/office/thememl/2012/main" xmlns="" name="Office Theme" id="{62F939B6-93AF-4DB8-9C6B-D6C7DFDC589F}" vid="{4A3C46E8-61CC-4603-A589-7422A47A8E4A}"/>
     </a:ext>
   </a:extLst>
 </a:theme>
@@ -42605,7 +42652,7 @@
 </file>
 
 <file path=customXml/itemProps1.xml><?xml version="1.0" encoding="utf-8"?>
-<ds:datastoreItem xmlns:ds="http://schemas.openxmlformats.org/officeDocument/2006/customXml" ds:itemID="{A82E5BB2-8A14-4B49-B847-DC7259A0C90F}">
+<ds:datastoreItem xmlns:ds="http://schemas.openxmlformats.org/officeDocument/2006/customXml" ds:itemID="{F6C16C94-FA04-4C9A-B63D-FB4293794B89}">
   <ds:schemaRefs>
     <ds:schemaRef ds:uri="http://schemas.openxmlformats.org/officeDocument/2006/bibliography"/>
   </ds:schemaRefs>

</xml_diff>

<commit_message>
Update UML e documento
</commit_message>
<xml_diff>
--- a/Documento finale.docx
+++ b/Documento finale.docx
@@ -185,7 +185,7 @@
                               <a:blip r:embed="rId8" cstate="print">
                                 <a:extLst>
                                   <a:ext uri="{28A0092B-C50C-407E-A947-70E740481C1C}">
-                                    <a14:useLocalDpi xmlns:a14="http://schemas.microsoft.com/office/drawing/2010/main" xmlns:wps="http://schemas.microsoft.com/office/word/2010/wordprocessingShape" xmlns:wpi="http://schemas.microsoft.com/office/word/2010/wordprocessingInk" xmlns:wpg="http://schemas.microsoft.com/office/word/2010/wordprocessingGroup" xmlns:w14="http://schemas.microsoft.com/office/word/2010/wordml" xmlns:w="http://schemas.openxmlformats.org/wordprocessingml/2006/main" xmlns:w10="urn:schemas-microsoft-com:office:word" xmlns:wp14="http://schemas.microsoft.com/office/word/2010/wordprocessingDrawing" xmlns:v="urn:schemas-microsoft-com:vml" xmlns:o="urn:schemas-microsoft-com:office:office" xmlns:mc="http://schemas.openxmlformats.org/markup-compatibility/2006" xmlns:wpc="http://schemas.microsoft.com/office/word/2010/wordprocessingCanvas" xmlns="" val="0"/>
+                                    <a14:useLocalDpi xmlns="" xmlns:wpc="http://schemas.microsoft.com/office/word/2010/wordprocessingCanvas" xmlns:mc="http://schemas.openxmlformats.org/markup-compatibility/2006" xmlns:o="urn:schemas-microsoft-com:office:office" xmlns:v="urn:schemas-microsoft-com:vml" xmlns:wp14="http://schemas.microsoft.com/office/word/2010/wordprocessingDrawing" xmlns:w10="urn:schemas-microsoft-com:office:word" xmlns:w="http://schemas.openxmlformats.org/wordprocessingml/2006/main" xmlns:w14="http://schemas.microsoft.com/office/word/2010/wordml" xmlns:wpg="http://schemas.microsoft.com/office/word/2010/wordprocessingGroup" xmlns:wpi="http://schemas.microsoft.com/office/word/2010/wordprocessingInk" xmlns:wps="http://schemas.microsoft.com/office/word/2010/wordprocessingShape" xmlns:a14="http://schemas.microsoft.com/office/drawing/2010/main" val="0"/>
                                   </a:ext>
                                 </a:extLst>
                               </a:blip>
@@ -10887,32 +10887,58 @@
               <w:rPr>
                 <w:b/>
                 <w:i/>
-                <w:lang w:val="en-US"/>
               </w:rPr>
             </w:pPr>
             <w:r>
               <w:rPr>
                 <w:i/>
-                <w:lang w:val="en-US"/>
               </w:rPr>
               <w:t xml:space="preserve">ID </w:t>
             </w:r>
-            <w:proofErr w:type="spellStart"/>
             <w:r>
               <w:rPr>
                 <w:i/>
-                <w:lang w:val="en-US"/>
-              </w:rPr>
-              <w:t>amicizia;Email;Status;</w:t>
+              </w:rPr>
+              <w:t>commento</w:t>
             </w:r>
             <w:r>
               <w:rPr>
                 <w:i/>
-                <w:lang w:val="en-US"/>
-              </w:rPr>
-              <w:t>Ruolo</w:t>
-            </w:r>
-            <w:proofErr w:type="spellEnd"/>
+              </w:rPr>
+              <w:t>;</w:t>
+            </w:r>
+            <w:proofErr w:type="spellStart"/>
+            <w:r>
+              <w:rPr>
+                <w:i/>
+              </w:rPr>
+              <w:t>Email</w:t>
+            </w:r>
+            <w:proofErr w:type="spellEnd"/>
+            <w:r>
+              <w:rPr>
+                <w:i/>
+              </w:rPr>
+              <w:t>;</w:t>
+            </w:r>
+            <w:r>
+              <w:rPr>
+                <w:i/>
+              </w:rPr>
+              <w:t>Data ora</w:t>
+            </w:r>
+            <w:r>
+              <w:rPr>
+                <w:i/>
+              </w:rPr>
+              <w:t>;</w:t>
+            </w:r>
+            <w:r>
+              <w:rPr>
+                <w:i/>
+              </w:rPr>
+              <w:t>Testo</w:t>
+            </w:r>
           </w:p>
         </w:tc>
       </w:tr>
@@ -22094,7 +22120,7 @@
         </w:rPr>
         <w:drawing>
           <wp:inline distT="0" distB="0" distL="0" distR="0">
-            <wp:extent cx="7568448" cy="7971162"/>
+            <wp:extent cx="7568448" cy="7971161"/>
             <wp:effectExtent l="0" t="0" r="0" b="0"/>
             <wp:docPr id="4" name="Immagine 1" descr="D:\Documents\Università\Corsi\II anno\I semestre\Programmazione ad Oggetti\Progetto\Modello UML.png"/>
             <wp:cNvGraphicFramePr>
@@ -22118,7 +22144,7 @@
                   <pic:spPr bwMode="auto">
                     <a:xfrm>
                       <a:off x="0" y="0"/>
-                      <a:ext cx="7568448" cy="7971162"/>
+                      <a:ext cx="7568448" cy="7971161"/>
                     </a:xfrm>
                     <a:prstGeom prst="rect">
                       <a:avLst/>
@@ -30360,6 +30386,83 @@
           </w:p>
         </w:tc>
       </w:tr>
+      <w:tr>
+        <w:tc>
+          <w:tcPr>
+            <w:tcW w:w="3510" w:type="dxa"/>
+            <w:shd w:val="clear" w:color="auto" w:fill="E2EFD9" w:themeFill="accent6" w:themeFillTint="33"/>
+            <w:vAlign w:val="center"/>
+          </w:tcPr>
+          <w:p>
+            <w:pPr>
+              <w:spacing w:after="60" w:line="276" w:lineRule="auto"/>
+              <w:rPr>
+                <w:b/>
+                <w:lang w:val="en-US"/>
+              </w:rPr>
+            </w:pPr>
+            <w:proofErr w:type="spellStart"/>
+            <w:r>
+              <w:rPr>
+                <w:b/>
+                <w:lang w:val="en-US"/>
+              </w:rPr>
+              <w:t>bool</w:t>
+            </w:r>
+            <w:proofErr w:type="spellEnd"/>
+            <w:r>
+              <w:rPr>
+                <w:b/>
+                <w:lang w:val="en-US"/>
+              </w:rPr>
+              <w:t xml:space="preserve"> </w:t>
+            </w:r>
+            <w:proofErr w:type="spellStart"/>
+            <w:r>
+              <w:rPr>
+                <w:b/>
+                <w:lang w:val="en-US"/>
+              </w:rPr>
+              <w:t>check_like</w:t>
+            </w:r>
+            <w:proofErr w:type="spellEnd"/>
+            <w:r>
+              <w:rPr>
+                <w:b/>
+                <w:lang w:val="en-US"/>
+              </w:rPr>
+              <w:t>(string)</w:t>
+            </w:r>
+          </w:p>
+        </w:tc>
+        <w:tc>
+          <w:tcPr>
+            <w:tcW w:w="6268" w:type="dxa"/>
+            <w:shd w:val="clear" w:color="auto" w:fill="E2EFD9" w:themeFill="accent6" w:themeFillTint="33"/>
+            <w:vAlign w:val="center"/>
+          </w:tcPr>
+          <w:p>
+            <w:pPr>
+              <w:spacing w:after="60" w:line="276" w:lineRule="auto"/>
+            </w:pPr>
+            <w:r>
+              <w:t xml:space="preserve">Restituisce un valore </w:t>
+            </w:r>
+            <w:r>
+              <w:rPr>
+                <w:i/>
+              </w:rPr>
+              <w:t>booleano</w:t>
+            </w:r>
+            <w:r>
+              <w:t xml:space="preserve"> a</w:t>
+            </w:r>
+            <w:r>
+              <w:t xml:space="preserve"> seconda che l’utente abbia o meno espresso il proprio “mi piace” per il post in questione. Viene utilizzato per mostrare la dicitura “mettere” o “togliere” mi piace a seconda dello stato attuale.</w:t>
+            </w:r>
+          </w:p>
+        </w:tc>
+      </w:tr>
     </w:tbl>
     <w:p>
       <w:pPr>
@@ -30369,7 +30472,6 @@
           <w:b/>
           <w:sz w:val="14"/>
           <w:szCs w:val="14"/>
-          <w:lang w:val="en-US"/>
         </w:rPr>
       </w:pPr>
     </w:p>
@@ -31118,6 +31220,7 @@
               <w:rPr>
                 <w:i/>
               </w:rPr>
+              <w:lastRenderedPageBreak/>
               <w:t>association</w:t>
             </w:r>
             <w:proofErr w:type="spellEnd"/>
@@ -31196,7 +31299,6 @@
               <w:rPr>
                 <w:b/>
               </w:rPr>
-              <w:lastRenderedPageBreak/>
               <w:t>id_amicizia</w:t>
             </w:r>
             <w:proofErr w:type="spellEnd"/>
@@ -32962,7 +33064,11 @@
           </w:tcPr>
           <w:p>
             <w:r>
-              <w:t xml:space="preserve">Permette l’apertura di un flusso input/output su file; nel progetto viene utilizzata per la scrittura e la lettura </w:t>
+              <w:t xml:space="preserve">Permette l’apertura di un flusso input/output su file; nel progetto </w:t>
+            </w:r>
+            <w:r>
+              <w:lastRenderedPageBreak/>
+              <w:t xml:space="preserve">viene utilizzata per la scrittura e la lettura </w:t>
             </w:r>
             <w:r>
               <w:t xml:space="preserve">su/da </w:t>
@@ -33012,6 +33118,7 @@
                 <w:b/>
                 <w:i/>
               </w:rPr>
+              <w:lastRenderedPageBreak/>
               <w:t>iostream</w:t>
             </w:r>
             <w:proofErr w:type="spellEnd"/>
@@ -33132,7 +33239,6 @@
                 <w:b/>
                 <w:i/>
               </w:rPr>
-              <w:lastRenderedPageBreak/>
               <w:t>map</w:t>
             </w:r>
             <w:proofErr w:type="spellEnd"/>
@@ -35279,6 +35385,95 @@
                 <w:b/>
                 <w:i/>
               </w:rPr>
+              <w:t>inputEmail</w:t>
+            </w:r>
+            <w:proofErr w:type="spellEnd"/>
+            <w:r>
+              <w:rPr>
+                <w:b/>
+                <w:i/>
+              </w:rPr>
+              <w:t>(</w:t>
+            </w:r>
+            <w:proofErr w:type="spellStart"/>
+            <w:r>
+              <w:rPr>
+                <w:b/>
+                <w:i/>
+              </w:rPr>
+              <w:t>int</w:t>
+            </w:r>
+            <w:proofErr w:type="spellEnd"/>
+            <w:r>
+              <w:rPr>
+                <w:b/>
+                <w:i/>
+              </w:rPr>
+              <w:t>)</w:t>
+            </w:r>
+          </w:p>
+        </w:tc>
+        <w:tc>
+          <w:tcPr>
+            <w:tcW w:w="6268" w:type="dxa"/>
+            <w:vAlign w:val="center"/>
+          </w:tcPr>
+          <w:p>
+            <w:r>
+              <w:t xml:space="preserve">Passato come parametro il numero massimo di caratteri ammessi, verifica che l’immissione effettuata dall’utente non ecceda tale limite, controllando inoltre che la stringa immessa non contenga determinati caratteri speciali non ammessi da Windows all’interno dei nomi delle cartelle. Viene utilizzata sulla </w:t>
+            </w:r>
+            <w:proofErr w:type="spellStart"/>
+            <w:r>
+              <w:rPr>
+                <w:i/>
+              </w:rPr>
+              <w:t>email</w:t>
+            </w:r>
+            <w:proofErr w:type="spellEnd"/>
+            <w:r>
+              <w:t xml:space="preserve"> immessa all’atto della registrazione, dal momento che essa verrà poi usata come nominativo per la cartella relativa all’utente in questione.</w:t>
+            </w:r>
+          </w:p>
+        </w:tc>
+      </w:tr>
+      <w:tr>
+        <w:trPr>
+          <w:trHeight w:val="340"/>
+        </w:trPr>
+        <w:tc>
+          <w:tcPr>
+            <w:tcW w:w="3510" w:type="dxa"/>
+            <w:vAlign w:val="center"/>
+          </w:tcPr>
+          <w:p>
+            <w:pPr>
+              <w:rPr>
+                <w:b/>
+                <w:i/>
+              </w:rPr>
+            </w:pPr>
+            <w:proofErr w:type="spellStart"/>
+            <w:r>
+              <w:rPr>
+                <w:b/>
+                <w:i/>
+              </w:rPr>
+              <w:t>string</w:t>
+            </w:r>
+            <w:proofErr w:type="spellEnd"/>
+            <w:r>
+              <w:rPr>
+                <w:b/>
+                <w:i/>
+              </w:rPr>
+              <w:t xml:space="preserve"> </w:t>
+            </w:r>
+            <w:proofErr w:type="spellStart"/>
+            <w:r>
+              <w:rPr>
+                <w:b/>
+                <w:i/>
+              </w:rPr>
               <w:t>input</w:t>
             </w:r>
             <w:r>
@@ -35350,7 +35545,11 @@
               <w:t>login</w:t>
             </w:r>
             <w:r>
-              <w:t xml:space="preserve">, sostituisce ogni carattere digitato nel campo </w:t>
+              <w:t xml:space="preserve">, sostituisce ogni carattere digitato nel </w:t>
+            </w:r>
+            <w:r>
+              <w:lastRenderedPageBreak/>
+              <w:t xml:space="preserve">campo </w:t>
             </w:r>
             <w:r>
               <w:rPr>
@@ -35376,6 +35575,7 @@
         <w:spacing w:before="120" w:after="60"/>
       </w:pPr>
       <w:r>
+        <w:lastRenderedPageBreak/>
         <w:t xml:space="preserve">È stato inoltre incluso un secondo </w:t>
       </w:r>
       <w:r>
@@ -35567,7 +35767,6 @@
               <w:rPr>
                 <w:b/>
               </w:rPr>
-              <w:lastRenderedPageBreak/>
               <w:t xml:space="preserve">mese: </w:t>
             </w:r>
             <w:proofErr w:type="spellStart"/>
@@ -36857,7 +37056,11 @@
               <w:t xml:space="preserve">Nome del file di testo contenente l’elenco </w:t>
             </w:r>
             <w:r>
-              <w:t>delle amicizie di un utente</w:t>
+              <w:t xml:space="preserve">delle amicizie di un </w:t>
+            </w:r>
+            <w:r>
+              <w:lastRenderedPageBreak/>
+              <w:t>utente</w:t>
             </w:r>
           </w:p>
         </w:tc>
@@ -36881,6 +37084,7 @@
               <w:rPr>
                 <w:b/>
               </w:rPr>
+              <w:lastRenderedPageBreak/>
               <w:t>nome_file_</w:t>
             </w:r>
             <w:r>
@@ -37162,7 +37366,6 @@
       <w:bookmarkStart w:id="26" w:name="_Toc407976084"/>
       <w:proofErr w:type="spellStart"/>
       <w:r>
-        <w:lastRenderedPageBreak/>
         <w:t>Sitografia</w:t>
       </w:r>
       <w:bookmarkEnd w:id="26"/>
@@ -38004,7 +38207,7 @@
             <w:rPr>
               <w:noProof/>
             </w:rPr>
-            <w:t>15</w:t>
+            <w:t>25</w:t>
           </w:r>
         </w:fldSimple>
         <w:r>
@@ -42641,7 +42844,7 @@
   <a:extraClrSchemeLst/>
   <a:extLst>
     <a:ext uri="{05A4C25C-085E-4340-85A3-A5531E510DB2}">
-      <thm15:themeFamily xmlns:thm15="http://schemas.microsoft.com/office/thememl/2012/main" xmlns="" name="Office Theme" id="{62F939B6-93AF-4DB8-9C6B-D6C7DFDC589F}" vid="{4A3C46E8-61CC-4603-A589-7422A47A8E4A}"/>
+      <thm15:themeFamily xmlns="" xmlns:thm15="http://schemas.microsoft.com/office/thememl/2012/main" name="Office Theme" id="{62F939B6-93AF-4DB8-9C6B-D6C7DFDC589F}" vid="{4A3C46E8-61CC-4603-A589-7422A47A8E4A}"/>
     </a:ext>
   </a:extLst>
 </a:theme>
@@ -42652,7 +42855,7 @@
 </file>
 
 <file path=customXml/itemProps1.xml><?xml version="1.0" encoding="utf-8"?>
-<ds:datastoreItem xmlns:ds="http://schemas.openxmlformats.org/officeDocument/2006/customXml" ds:itemID="{F6C16C94-FA04-4C9A-B63D-FB4293794B89}">
+<ds:datastoreItem xmlns:ds="http://schemas.openxmlformats.org/officeDocument/2006/customXml" ds:itemID="{13904B92-5FB6-4D9D-8318-7B0123316C98}">
   <ds:schemaRefs>
     <ds:schemaRef ds:uri="http://schemas.openxmlformats.org/officeDocument/2006/bibliography"/>
   </ds:schemaRefs>

</xml_diff>